<commit_message>
Added rain to the dataframe
</commit_message>
<xml_diff>
--- a/Rapport/Hovedopgave 2024 Pelle Vedsmand.docx
+++ b/Rapport/Hovedopgave 2024 Pelle Vedsmand.docx
@@ -38,13 +38,23 @@
         </w:rPr>
         <w:tab/>
       </w:r>
+      <w:proofErr w:type="spellStart"/>
       <w:r>
         <w:rPr>
           <w:sz w:val="24"/>
           <w:szCs w:val="24"/>
           <w:lang w:val="en-US"/>
         </w:rPr>
-        <w:t>Hovedopgave – Pelle Hald Vedsmand</w:t>
+        <w:t>Hovedopgave</w:t>
+      </w:r>
+      <w:proofErr w:type="spellEnd"/>
+      <w:r>
+        <w:rPr>
+          <w:sz w:val="24"/>
+          <w:szCs w:val="24"/>
+          <w:lang w:val="en-US"/>
+        </w:rPr>
+        <w:t xml:space="preserve"> – Pelle Hald Vedsmand</w:t>
       </w:r>
     </w:p>
     <w:p>
@@ -91,8 +101,13 @@
         </w:p>
         <w:p>
           <w:pPr>
+            <w:pStyle w:val="TOC1"/>
+            <w:tabs>
+              <w:tab w:val="left" w:pos="480"/>
+              <w:tab w:val="right" w:leader="dot" w:pos="9628"/>
+            </w:tabs>
             <w:rPr>
-              <w:lang w:val="en-US"/>
+              <w:noProof/>
             </w:rPr>
           </w:pPr>
           <w:r>
@@ -107,15 +122,821 @@
           <w:r>
             <w:fldChar w:fldCharType="separate"/>
           </w:r>
-          <w:r>
+          <w:hyperlink w:anchor="_Toc183088837" w:history="1">
+            <w:r>
+              <w:rPr>
+                <w:rStyle w:val="Hyperlink"/>
+                <w:noProof/>
+              </w:rPr>
+              <w:t>1.</w:t>
+            </w:r>
+            <w:r>
+              <w:rPr>
+                <w:noProof/>
+              </w:rPr>
+              <w:tab/>
+            </w:r>
+            <w:r>
+              <w:rPr>
+                <w:rStyle w:val="Hyperlink"/>
+                <w:noProof/>
+              </w:rPr>
+              <w:t>Forord</w:t>
+            </w:r>
+            <w:r>
+              <w:rPr>
+                <w:noProof/>
+                <w:webHidden/>
+              </w:rPr>
+              <w:tab/>
+            </w:r>
+            <w:r>
+              <w:rPr>
+                <w:noProof/>
+                <w:webHidden/>
+              </w:rPr>
+              <w:fldChar w:fldCharType="begin"/>
+            </w:r>
+            <w:r>
+              <w:rPr>
+                <w:noProof/>
+                <w:webHidden/>
+              </w:rPr>
+              <w:instrText xml:space="preserve"> PAGEREF _Toc183088837 \h </w:instrText>
+            </w:r>
+            <w:r>
+              <w:rPr>
+                <w:noProof/>
+                <w:webHidden/>
+              </w:rPr>
+            </w:r>
+            <w:r>
+              <w:rPr>
+                <w:noProof/>
+                <w:webHidden/>
+              </w:rPr>
+              <w:fldChar w:fldCharType="separate"/>
+            </w:r>
+            <w:r>
+              <w:rPr>
+                <w:noProof/>
+                <w:webHidden/>
+              </w:rPr>
+              <w:t>1</w:t>
+            </w:r>
+            <w:r>
+              <w:rPr>
+                <w:noProof/>
+                <w:webHidden/>
+              </w:rPr>
+              <w:fldChar w:fldCharType="end"/>
+            </w:r>
+          </w:hyperlink>
+        </w:p>
+        <w:p>
+          <w:pPr>
+            <w:pStyle w:val="TOC1"/>
+            <w:tabs>
+              <w:tab w:val="left" w:pos="480"/>
+              <w:tab w:val="right" w:leader="dot" w:pos="9628"/>
+            </w:tabs>
             <w:rPr>
-              <w:b/>
-              <w:bCs/>
               <w:noProof/>
+            </w:rPr>
+          </w:pPr>
+          <w:hyperlink w:anchor="_Toc183088838" w:history="1">
+            <w:r>
+              <w:rPr>
+                <w:rStyle w:val="Hyperlink"/>
+                <w:noProof/>
+              </w:rPr>
+              <w:t>2.</w:t>
+            </w:r>
+            <w:r>
+              <w:rPr>
+                <w:noProof/>
+              </w:rPr>
+              <w:tab/>
+            </w:r>
+            <w:r>
+              <w:rPr>
+                <w:rStyle w:val="Hyperlink"/>
+                <w:noProof/>
+              </w:rPr>
+              <w:t>Indledning</w:t>
+            </w:r>
+            <w:r>
+              <w:rPr>
+                <w:noProof/>
+                <w:webHidden/>
+              </w:rPr>
+              <w:tab/>
+            </w:r>
+            <w:r>
+              <w:rPr>
+                <w:noProof/>
+                <w:webHidden/>
+              </w:rPr>
+              <w:fldChar w:fldCharType="begin"/>
+            </w:r>
+            <w:r>
+              <w:rPr>
+                <w:noProof/>
+                <w:webHidden/>
+              </w:rPr>
+              <w:instrText xml:space="preserve"> PAGEREF _Toc183088838 \h </w:instrText>
+            </w:r>
+            <w:r>
+              <w:rPr>
+                <w:noProof/>
+                <w:webHidden/>
+              </w:rPr>
+            </w:r>
+            <w:r>
+              <w:rPr>
+                <w:noProof/>
+                <w:webHidden/>
+              </w:rPr>
+              <w:fldChar w:fldCharType="separate"/>
+            </w:r>
+            <w:r>
+              <w:rPr>
+                <w:noProof/>
+                <w:webHidden/>
+              </w:rPr>
+              <w:t>1</w:t>
+            </w:r>
+            <w:r>
+              <w:rPr>
+                <w:noProof/>
+                <w:webHidden/>
+              </w:rPr>
+              <w:fldChar w:fldCharType="end"/>
+            </w:r>
+          </w:hyperlink>
+        </w:p>
+        <w:p>
+          <w:pPr>
+            <w:pStyle w:val="TOC1"/>
+            <w:tabs>
+              <w:tab w:val="left" w:pos="480"/>
+              <w:tab w:val="right" w:leader="dot" w:pos="9628"/>
+            </w:tabs>
+            <w:rPr>
+              <w:noProof/>
+            </w:rPr>
+          </w:pPr>
+          <w:hyperlink w:anchor="_Toc183088839" w:history="1">
+            <w:r>
+              <w:rPr>
+                <w:rStyle w:val="Hyperlink"/>
+                <w:noProof/>
+              </w:rPr>
+              <w:t>3.</w:t>
+            </w:r>
+            <w:r>
+              <w:rPr>
+                <w:noProof/>
+              </w:rPr>
+              <w:tab/>
+            </w:r>
+            <w:r>
+              <w:rPr>
+                <w:rStyle w:val="Hyperlink"/>
+                <w:noProof/>
+              </w:rPr>
+              <w:t>Virksomhed</w:t>
+            </w:r>
+            <w:r>
+              <w:rPr>
+                <w:noProof/>
+                <w:webHidden/>
+              </w:rPr>
+              <w:tab/>
+            </w:r>
+            <w:r>
+              <w:rPr>
+                <w:noProof/>
+                <w:webHidden/>
+              </w:rPr>
+              <w:fldChar w:fldCharType="begin"/>
+            </w:r>
+            <w:r>
+              <w:rPr>
+                <w:noProof/>
+                <w:webHidden/>
+              </w:rPr>
+              <w:instrText xml:space="preserve"> PAGEREF _Toc183088839 \h </w:instrText>
+            </w:r>
+            <w:r>
+              <w:rPr>
+                <w:noProof/>
+                <w:webHidden/>
+              </w:rPr>
+            </w:r>
+            <w:r>
+              <w:rPr>
+                <w:noProof/>
+                <w:webHidden/>
+              </w:rPr>
+              <w:fldChar w:fldCharType="separate"/>
+            </w:r>
+            <w:r>
+              <w:rPr>
+                <w:noProof/>
+                <w:webHidden/>
+              </w:rPr>
+              <w:t>2</w:t>
+            </w:r>
+            <w:r>
+              <w:rPr>
+                <w:noProof/>
+                <w:webHidden/>
+              </w:rPr>
+              <w:fldChar w:fldCharType="end"/>
+            </w:r>
+          </w:hyperlink>
+        </w:p>
+        <w:p>
+          <w:pPr>
+            <w:pStyle w:val="TOC1"/>
+            <w:tabs>
+              <w:tab w:val="left" w:pos="480"/>
+              <w:tab w:val="right" w:leader="dot" w:pos="9628"/>
+            </w:tabs>
+            <w:rPr>
+              <w:noProof/>
+            </w:rPr>
+          </w:pPr>
+          <w:hyperlink w:anchor="_Toc183088840" w:history="1">
+            <w:r>
+              <w:rPr>
+                <w:rStyle w:val="Hyperlink"/>
+                <w:noProof/>
+              </w:rPr>
+              <w:t>4.</w:t>
+            </w:r>
+            <w:r>
+              <w:rPr>
+                <w:noProof/>
+              </w:rPr>
+              <w:tab/>
+            </w:r>
+            <w:r>
+              <w:rPr>
+                <w:rStyle w:val="Hyperlink"/>
+                <w:noProof/>
+              </w:rPr>
+              <w:t>Krav</w:t>
+            </w:r>
+            <w:r>
+              <w:rPr>
+                <w:noProof/>
+                <w:webHidden/>
+              </w:rPr>
+              <w:tab/>
+            </w:r>
+            <w:r>
+              <w:rPr>
+                <w:noProof/>
+                <w:webHidden/>
+              </w:rPr>
+              <w:fldChar w:fldCharType="begin"/>
+            </w:r>
+            <w:r>
+              <w:rPr>
+                <w:noProof/>
+                <w:webHidden/>
+              </w:rPr>
+              <w:instrText xml:space="preserve"> PAGEREF _Toc183088840 \h </w:instrText>
+            </w:r>
+            <w:r>
+              <w:rPr>
+                <w:noProof/>
+                <w:webHidden/>
+              </w:rPr>
+            </w:r>
+            <w:r>
+              <w:rPr>
+                <w:noProof/>
+                <w:webHidden/>
+              </w:rPr>
+              <w:fldChar w:fldCharType="separate"/>
+            </w:r>
+            <w:r>
+              <w:rPr>
+                <w:noProof/>
+                <w:webHidden/>
+              </w:rPr>
+              <w:t>3</w:t>
+            </w:r>
+            <w:r>
+              <w:rPr>
+                <w:noProof/>
+                <w:webHidden/>
+              </w:rPr>
+              <w:fldChar w:fldCharType="end"/>
+            </w:r>
+          </w:hyperlink>
+        </w:p>
+        <w:p>
+          <w:pPr>
+            <w:pStyle w:val="TOC1"/>
+            <w:tabs>
+              <w:tab w:val="left" w:pos="480"/>
+              <w:tab w:val="right" w:leader="dot" w:pos="9628"/>
+            </w:tabs>
+            <w:rPr>
+              <w:noProof/>
+            </w:rPr>
+          </w:pPr>
+          <w:hyperlink w:anchor="_Toc183088841" w:history="1">
+            <w:r>
+              <w:rPr>
+                <w:rStyle w:val="Hyperlink"/>
+                <w:noProof/>
+              </w:rPr>
+              <w:t>5.</w:t>
+            </w:r>
+            <w:r>
+              <w:rPr>
+                <w:noProof/>
+              </w:rPr>
+              <w:tab/>
+            </w:r>
+            <w:r>
+              <w:rPr>
+                <w:rStyle w:val="Hyperlink"/>
+                <w:noProof/>
+              </w:rPr>
+              <w:t>Valg af teknologi(er)</w:t>
+            </w:r>
+            <w:r>
+              <w:rPr>
+                <w:noProof/>
+                <w:webHidden/>
+              </w:rPr>
+              <w:tab/>
+            </w:r>
+            <w:r>
+              <w:rPr>
+                <w:noProof/>
+                <w:webHidden/>
+              </w:rPr>
+              <w:fldChar w:fldCharType="begin"/>
+            </w:r>
+            <w:r>
+              <w:rPr>
+                <w:noProof/>
+                <w:webHidden/>
+              </w:rPr>
+              <w:instrText xml:space="preserve"> PAGEREF _Toc183088841 \h </w:instrText>
+            </w:r>
+            <w:r>
+              <w:rPr>
+                <w:noProof/>
+                <w:webHidden/>
+              </w:rPr>
+            </w:r>
+            <w:r>
+              <w:rPr>
+                <w:noProof/>
+                <w:webHidden/>
+              </w:rPr>
+              <w:fldChar w:fldCharType="separate"/>
+            </w:r>
+            <w:r>
+              <w:rPr>
+                <w:noProof/>
+                <w:webHidden/>
+              </w:rPr>
+              <w:t>5</w:t>
+            </w:r>
+            <w:r>
+              <w:rPr>
+                <w:noProof/>
+                <w:webHidden/>
+              </w:rPr>
+              <w:fldChar w:fldCharType="end"/>
+            </w:r>
+          </w:hyperlink>
+        </w:p>
+        <w:p>
+          <w:pPr>
+            <w:pStyle w:val="TOC1"/>
+            <w:tabs>
+              <w:tab w:val="left" w:pos="480"/>
+              <w:tab w:val="right" w:leader="dot" w:pos="9628"/>
+            </w:tabs>
+            <w:rPr>
+              <w:noProof/>
+            </w:rPr>
+          </w:pPr>
+          <w:hyperlink w:anchor="_Toc183088842" w:history="1">
+            <w:r>
+              <w:rPr>
+                <w:rStyle w:val="Hyperlink"/>
+                <w:noProof/>
+              </w:rPr>
+              <w:t>6.</w:t>
+            </w:r>
+            <w:r>
+              <w:rPr>
+                <w:noProof/>
+              </w:rPr>
+              <w:tab/>
+            </w:r>
+            <w:r>
+              <w:rPr>
+                <w:rStyle w:val="Hyperlink"/>
+                <w:noProof/>
+              </w:rPr>
+              <w:t>Valg af arkitektur</w:t>
+            </w:r>
+            <w:r>
+              <w:rPr>
+                <w:noProof/>
+                <w:webHidden/>
+              </w:rPr>
+              <w:tab/>
+            </w:r>
+            <w:r>
+              <w:rPr>
+                <w:noProof/>
+                <w:webHidden/>
+              </w:rPr>
+              <w:fldChar w:fldCharType="begin"/>
+            </w:r>
+            <w:r>
+              <w:rPr>
+                <w:noProof/>
+                <w:webHidden/>
+              </w:rPr>
+              <w:instrText xml:space="preserve"> PAGEREF _Toc183088842 \h </w:instrText>
+            </w:r>
+            <w:r>
+              <w:rPr>
+                <w:noProof/>
+                <w:webHidden/>
+              </w:rPr>
+            </w:r>
+            <w:r>
+              <w:rPr>
+                <w:noProof/>
+                <w:webHidden/>
+              </w:rPr>
+              <w:fldChar w:fldCharType="separate"/>
+            </w:r>
+            <w:r>
+              <w:rPr>
+                <w:noProof/>
+                <w:webHidden/>
+              </w:rPr>
+              <w:t>5</w:t>
+            </w:r>
+            <w:r>
+              <w:rPr>
+                <w:noProof/>
+                <w:webHidden/>
+              </w:rPr>
+              <w:fldChar w:fldCharType="end"/>
+            </w:r>
+          </w:hyperlink>
+        </w:p>
+        <w:p>
+          <w:pPr>
+            <w:pStyle w:val="TOC1"/>
+            <w:tabs>
+              <w:tab w:val="left" w:pos="480"/>
+              <w:tab w:val="right" w:leader="dot" w:pos="9628"/>
+            </w:tabs>
+            <w:rPr>
+              <w:noProof/>
+            </w:rPr>
+          </w:pPr>
+          <w:hyperlink w:anchor="_Toc183088843" w:history="1">
+            <w:r>
+              <w:rPr>
+                <w:rStyle w:val="Hyperlink"/>
+                <w:noProof/>
+              </w:rPr>
+              <w:t>7.</w:t>
+            </w:r>
+            <w:r>
+              <w:rPr>
+                <w:noProof/>
+              </w:rPr>
+              <w:tab/>
+            </w:r>
+            <w:r>
+              <w:rPr>
+                <w:rStyle w:val="Hyperlink"/>
+                <w:noProof/>
+              </w:rPr>
+              <w:t>Design</w:t>
+            </w:r>
+            <w:r>
+              <w:rPr>
+                <w:noProof/>
+                <w:webHidden/>
+              </w:rPr>
+              <w:tab/>
+            </w:r>
+            <w:r>
+              <w:rPr>
+                <w:noProof/>
+                <w:webHidden/>
+              </w:rPr>
+              <w:fldChar w:fldCharType="begin"/>
+            </w:r>
+            <w:r>
+              <w:rPr>
+                <w:noProof/>
+                <w:webHidden/>
+              </w:rPr>
+              <w:instrText xml:space="preserve"> PAGEREF _Toc183088843 \h </w:instrText>
+            </w:r>
+            <w:r>
+              <w:rPr>
+                <w:noProof/>
+                <w:webHidden/>
+              </w:rPr>
+            </w:r>
+            <w:r>
+              <w:rPr>
+                <w:noProof/>
+                <w:webHidden/>
+              </w:rPr>
+              <w:fldChar w:fldCharType="separate"/>
+            </w:r>
+            <w:r>
+              <w:rPr>
+                <w:noProof/>
+                <w:webHidden/>
+              </w:rPr>
+              <w:t>6</w:t>
+            </w:r>
+            <w:r>
+              <w:rPr>
+                <w:noProof/>
+                <w:webHidden/>
+              </w:rPr>
+              <w:fldChar w:fldCharType="end"/>
+            </w:r>
+          </w:hyperlink>
+        </w:p>
+        <w:p>
+          <w:pPr>
+            <w:pStyle w:val="TOC1"/>
+            <w:tabs>
+              <w:tab w:val="left" w:pos="480"/>
+              <w:tab w:val="right" w:leader="dot" w:pos="9628"/>
+            </w:tabs>
+            <w:rPr>
+              <w:noProof/>
+            </w:rPr>
+          </w:pPr>
+          <w:hyperlink w:anchor="_Toc183088844" w:history="1">
+            <w:r>
+              <w:rPr>
+                <w:rStyle w:val="Hyperlink"/>
+                <w:noProof/>
+              </w:rPr>
+              <w:t>8.</w:t>
+            </w:r>
+            <w:r>
+              <w:rPr>
+                <w:noProof/>
+              </w:rPr>
+              <w:tab/>
+            </w:r>
+            <w:r>
+              <w:rPr>
+                <w:rStyle w:val="Hyperlink"/>
+                <w:noProof/>
+              </w:rPr>
+              <w:t>Implementering</w:t>
+            </w:r>
+            <w:r>
+              <w:rPr>
+                <w:noProof/>
+                <w:webHidden/>
+              </w:rPr>
+              <w:tab/>
+            </w:r>
+            <w:r>
+              <w:rPr>
+                <w:noProof/>
+                <w:webHidden/>
+              </w:rPr>
+              <w:fldChar w:fldCharType="begin"/>
+            </w:r>
+            <w:r>
+              <w:rPr>
+                <w:noProof/>
+                <w:webHidden/>
+              </w:rPr>
+              <w:instrText xml:space="preserve"> PAGEREF _Toc183088844 \h </w:instrText>
+            </w:r>
+            <w:r>
+              <w:rPr>
+                <w:noProof/>
+                <w:webHidden/>
+              </w:rPr>
+            </w:r>
+            <w:r>
+              <w:rPr>
+                <w:noProof/>
+                <w:webHidden/>
+              </w:rPr>
+              <w:fldChar w:fldCharType="separate"/>
+            </w:r>
+            <w:r>
+              <w:rPr>
+                <w:noProof/>
+                <w:webHidden/>
+              </w:rPr>
+              <w:t>6</w:t>
+            </w:r>
+            <w:r>
+              <w:rPr>
+                <w:noProof/>
+                <w:webHidden/>
+              </w:rPr>
+              <w:fldChar w:fldCharType="end"/>
+            </w:r>
+          </w:hyperlink>
+        </w:p>
+        <w:p>
+          <w:pPr>
+            <w:pStyle w:val="TOC1"/>
+            <w:tabs>
+              <w:tab w:val="left" w:pos="480"/>
+              <w:tab w:val="right" w:leader="dot" w:pos="9628"/>
+            </w:tabs>
+            <w:rPr>
+              <w:noProof/>
+            </w:rPr>
+          </w:pPr>
+          <w:hyperlink w:anchor="_Toc183088845" w:history="1">
+            <w:r>
+              <w:rPr>
+                <w:rStyle w:val="Hyperlink"/>
+                <w:noProof/>
+              </w:rPr>
+              <w:t>9.</w:t>
+            </w:r>
+            <w:r>
+              <w:rPr>
+                <w:noProof/>
+              </w:rPr>
+              <w:tab/>
+            </w:r>
+            <w:r>
+              <w:rPr>
+                <w:rStyle w:val="Hyperlink"/>
+                <w:noProof/>
+              </w:rPr>
+              <w:t>Test</w:t>
+            </w:r>
+            <w:r>
+              <w:rPr>
+                <w:noProof/>
+                <w:webHidden/>
+              </w:rPr>
+              <w:tab/>
+            </w:r>
+            <w:r>
+              <w:rPr>
+                <w:noProof/>
+                <w:webHidden/>
+              </w:rPr>
+              <w:fldChar w:fldCharType="begin"/>
+            </w:r>
+            <w:r>
+              <w:rPr>
+                <w:noProof/>
+                <w:webHidden/>
+              </w:rPr>
+              <w:instrText xml:space="preserve"> PAGEREF _Toc183088845 \h </w:instrText>
+            </w:r>
+            <w:r>
+              <w:rPr>
+                <w:noProof/>
+                <w:webHidden/>
+              </w:rPr>
+            </w:r>
+            <w:r>
+              <w:rPr>
+                <w:noProof/>
+                <w:webHidden/>
+              </w:rPr>
+              <w:fldChar w:fldCharType="separate"/>
+            </w:r>
+            <w:r>
+              <w:rPr>
+                <w:noProof/>
+                <w:webHidden/>
+              </w:rPr>
+              <w:t>6</w:t>
+            </w:r>
+            <w:r>
+              <w:rPr>
+                <w:noProof/>
+                <w:webHidden/>
+              </w:rPr>
+              <w:fldChar w:fldCharType="end"/>
+            </w:r>
+          </w:hyperlink>
+        </w:p>
+        <w:p>
+          <w:pPr>
+            <w:pStyle w:val="TOC1"/>
+            <w:tabs>
+              <w:tab w:val="left" w:pos="720"/>
+              <w:tab w:val="right" w:leader="dot" w:pos="9628"/>
+            </w:tabs>
+            <w:rPr>
+              <w:noProof/>
+            </w:rPr>
+          </w:pPr>
+          <w:hyperlink w:anchor="_Toc183088846" w:history="1">
+            <w:r>
+              <w:rPr>
+                <w:rStyle w:val="Hyperlink"/>
+                <w:noProof/>
+              </w:rPr>
+              <w:t>10.</w:t>
+            </w:r>
+            <w:r>
+              <w:rPr>
+                <w:noProof/>
+              </w:rPr>
+              <w:tab/>
+            </w:r>
+            <w:r>
+              <w:rPr>
+                <w:rStyle w:val="Hyperlink"/>
+                <w:noProof/>
+              </w:rPr>
+              <w:t>Evaluering / konklusion</w:t>
+            </w:r>
+            <w:r>
+              <w:rPr>
+                <w:noProof/>
+                <w:webHidden/>
+              </w:rPr>
+              <w:tab/>
+            </w:r>
+            <w:r>
+              <w:rPr>
+                <w:noProof/>
+                <w:webHidden/>
+              </w:rPr>
+              <w:fldChar w:fldCharType="begin"/>
+            </w:r>
+            <w:r>
+              <w:rPr>
+                <w:noProof/>
+                <w:webHidden/>
+              </w:rPr>
+              <w:instrText xml:space="preserve"> PAGEREF _Toc183088846 \h </w:instrText>
+            </w:r>
+            <w:r>
+              <w:rPr>
+                <w:noProof/>
+                <w:webHidden/>
+              </w:rPr>
+            </w:r>
+            <w:r>
+              <w:rPr>
+                <w:noProof/>
+                <w:webHidden/>
+              </w:rPr>
+              <w:fldChar w:fldCharType="separate"/>
+            </w:r>
+            <w:r>
+              <w:rPr>
+                <w:noProof/>
+                <w:webHidden/>
+              </w:rPr>
+              <w:t>6</w:t>
+            </w:r>
+            <w:r>
+              <w:rPr>
+                <w:noProof/>
+                <w:webHidden/>
+              </w:rPr>
+              <w:fldChar w:fldCharType="end"/>
+            </w:r>
+          </w:hyperlink>
+        </w:p>
+        <w:p>
+          <w:pPr>
+            <w:rPr>
               <w:lang w:val="en-US"/>
             </w:rPr>
-            <w:t>No table of contents entries found.</w:t>
-          </w:r>
+          </w:pPr>
           <w:r>
             <w:rPr>
               <w:b/>
@@ -147,26 +968,17 @@
     </w:p>
     <w:p>
       <w:pPr>
+        <w:pStyle w:val="Heading1"/>
         <w:numPr>
           <w:ilvl w:val="0"/>
-          <w:numId w:val="2"/>
+          <w:numId w:val="16"/>
         </w:numPr>
-        <w:rPr>
-          <w:rFonts w:asciiTheme="majorHAnsi" w:eastAsiaTheme="majorEastAsia" w:hAnsiTheme="majorHAnsi" w:cstheme="majorBidi"/>
-          <w:color w:val="0F4761" w:themeColor="accent1" w:themeShade="BF"/>
-          <w:sz w:val="40"/>
-          <w:szCs w:val="40"/>
-        </w:rPr>
-      </w:pPr>
-      <w:r>
-        <w:rPr>
-          <w:rFonts w:asciiTheme="majorHAnsi" w:eastAsiaTheme="majorEastAsia" w:hAnsiTheme="majorHAnsi" w:cstheme="majorBidi"/>
-          <w:color w:val="0F4761" w:themeColor="accent1" w:themeShade="BF"/>
-          <w:sz w:val="40"/>
-          <w:szCs w:val="40"/>
-        </w:rPr>
+      </w:pPr>
+      <w:bookmarkStart w:id="0" w:name="_Toc183088837"/>
+      <w:r>
         <w:t>Forord</w:t>
       </w:r>
+      <w:bookmarkEnd w:id="0"/>
     </w:p>
     <w:p>
       <w:r>
@@ -200,7 +1012,15 @@
         <w:t xml:space="preserve">Under min praktikperiode skabte jeg en pipeline, der skulle </w:t>
       </w:r>
       <w:r>
-        <w:t>automatisere og forbedre GAMEs arbejde med dataanalyser. Derudover hjalp jeg forskellige teams i GAME med analyse og modellering af data, dog på projektbasis</w:t>
+        <w:t xml:space="preserve">automatisere og forbedre </w:t>
+      </w:r>
+      <w:proofErr w:type="spellStart"/>
+      <w:r>
+        <w:t>GAMEs</w:t>
+      </w:r>
+      <w:proofErr w:type="spellEnd"/>
+      <w:r>
+        <w:t xml:space="preserve"> arbejde med dataanalyser. Derudover hjalp jeg forskellige teams i GAME med analyse og modellering af data, dog på projektbasis</w:t>
       </w:r>
       <w:r>
         <w:t xml:space="preserve">. </w:t>
@@ -208,30 +1028,37 @@
     </w:p>
     <w:p>
       <w:pPr>
+        <w:pStyle w:val="Heading1"/>
         <w:numPr>
           <w:ilvl w:val="0"/>
-          <w:numId w:val="2"/>
+          <w:numId w:val="16"/>
         </w:numPr>
-        <w:rPr>
-          <w:rFonts w:asciiTheme="majorHAnsi" w:eastAsiaTheme="majorEastAsia" w:hAnsiTheme="majorHAnsi" w:cstheme="majorBidi"/>
-          <w:color w:val="0F4761" w:themeColor="accent1" w:themeShade="BF"/>
-          <w:sz w:val="40"/>
-          <w:szCs w:val="40"/>
-        </w:rPr>
-      </w:pPr>
-      <w:r>
-        <w:rPr>
-          <w:rFonts w:asciiTheme="majorHAnsi" w:eastAsiaTheme="majorEastAsia" w:hAnsiTheme="majorHAnsi" w:cstheme="majorBidi"/>
-          <w:color w:val="0F4761" w:themeColor="accent1" w:themeShade="BF"/>
-          <w:sz w:val="40"/>
-          <w:szCs w:val="40"/>
-        </w:rPr>
+      </w:pPr>
+      <w:bookmarkStart w:id="1" w:name="_Toc183088838"/>
+      <w:r>
         <w:t>Indledning</w:t>
       </w:r>
-    </w:p>
-    <w:p>
-      <w:r>
-        <w:t>Hvordan kan data-drevne beslutninger skabe success for GAME? Og hvordan kan data engineering samt Business Intelligence bruges til at skabe disse beslutninger?</w:t>
+      <w:bookmarkEnd w:id="1"/>
+    </w:p>
+    <w:p>
+      <w:r>
+        <w:t xml:space="preserve">Hvordan kan data-drevne beslutninger skabe </w:t>
+      </w:r>
+      <w:proofErr w:type="spellStart"/>
+      <w:r>
+        <w:t>success</w:t>
+      </w:r>
+      <w:proofErr w:type="spellEnd"/>
+      <w:r>
+        <w:t xml:space="preserve"> for GAME? Og hvordan kan data </w:t>
+      </w:r>
+      <w:proofErr w:type="spellStart"/>
+      <w:r>
+        <w:t>engineering</w:t>
+      </w:r>
+      <w:proofErr w:type="spellEnd"/>
+      <w:r>
+        <w:t xml:space="preserve"> samt Business Intelligence bruges til at skabe disse beslutninger?</w:t>
       </w:r>
       <w:r>
         <w:br/>
@@ -239,11 +1066,20 @@
       </w:r>
       <w:r>
         <w:br/>
-        <w:t>Denne rapport vil beskrive, hvordan man kan bruge Business Intelligences principper og værktøjer til at skabe analyser og modeller, som vil kunne påvirke GAMEs vækst som firma.</w:t>
-      </w:r>
-    </w:p>
-    <w:p>
-      <w:r>
+        <w:t xml:space="preserve">Denne rapport vil beskrive, hvordan man kan bruge Business Intelligences principper og værktøjer til at skabe analyser og modeller, som vil kunne påvirke </w:t>
+      </w:r>
+      <w:proofErr w:type="spellStart"/>
+      <w:r>
+        <w:t>GAMEs</w:t>
+      </w:r>
+      <w:proofErr w:type="spellEnd"/>
+      <w:r>
+        <w:t xml:space="preserve"> vækst som firma.</w:t>
+      </w:r>
+    </w:p>
+    <w:p>
+      <w:r>
+        <w:lastRenderedPageBreak/>
         <w:t>Under min praktikperiode håndterede jeg dataanalysearbejde i flere projekter. Heri fik GAME en forståelse for mulighederne med Business Intelligence.</w:t>
       </w:r>
       <w:r>
@@ -251,7 +1087,15 @@
       </w:r>
       <w:r>
         <w:br/>
-        <w:t>I følgende rapport er der opstillet forskellige prediction models, baseret på data i og udenfor GAME, der skal gøre det muligt at forudsige deltagelsen til fremtidige events.</w:t>
+        <w:t xml:space="preserve">I følgende rapport er der opstillet forskellige </w:t>
+      </w:r>
+      <w:proofErr w:type="spellStart"/>
+      <w:r>
+        <w:t>prediction</w:t>
+      </w:r>
+      <w:proofErr w:type="spellEnd"/>
+      <w:r>
+        <w:t xml:space="preserve"> models, baseret på data i og udenfor GAME, der skal gøre det muligt at forudsige deltagelsen til fremtidige events.</w:t>
       </w:r>
       <w:r>
         <w:br/>
@@ -266,30 +1110,20 @@
     </w:p>
     <w:p>
       <w:pPr>
+        <w:pStyle w:val="Heading1"/>
         <w:numPr>
           <w:ilvl w:val="0"/>
-          <w:numId w:val="2"/>
+          <w:numId w:val="16"/>
         </w:numPr>
-        <w:rPr>
-          <w:rFonts w:asciiTheme="majorHAnsi" w:eastAsiaTheme="majorEastAsia" w:hAnsiTheme="majorHAnsi" w:cstheme="majorBidi"/>
-          <w:color w:val="0F4761" w:themeColor="accent1" w:themeShade="BF"/>
-          <w:sz w:val="40"/>
-          <w:szCs w:val="40"/>
-        </w:rPr>
-      </w:pPr>
-      <w:r>
-        <w:rPr>
-          <w:rFonts w:asciiTheme="majorHAnsi" w:eastAsiaTheme="majorEastAsia" w:hAnsiTheme="majorHAnsi" w:cstheme="majorBidi"/>
-          <w:color w:val="0F4761" w:themeColor="accent1" w:themeShade="BF"/>
-          <w:sz w:val="40"/>
-          <w:szCs w:val="40"/>
-        </w:rPr>
+      </w:pPr>
+      <w:bookmarkStart w:id="2" w:name="_Toc183088839"/>
+      <w:r>
         <w:t>Virksomhed</w:t>
       </w:r>
-    </w:p>
-    <w:p>
-      <w:r>
-        <w:lastRenderedPageBreak/>
+      <w:bookmarkEnd w:id="2"/>
+    </w:p>
+    <w:p>
+      <w:r>
         <w:t>GAME er en ngo der forsøger at skabe social forandring hos børn og unge igennem aktiviteter og sport. GAME træner unge frivillige til at være instruktører og rollemodeller</w:t>
       </w:r>
       <w:r>
@@ -342,7 +1176,15 @@
     </w:p>
     <w:p>
       <w:r>
-        <w:t>Udviklingen af prediction models vil hjælpe GAME med at vokse som virksomhed, da de vil kunne skabe bedre finansielt råderum, ved at kunne distribuere budgettet til de rigtige events.</w:t>
+        <w:t xml:space="preserve">Udviklingen af </w:t>
+      </w:r>
+      <w:proofErr w:type="spellStart"/>
+      <w:r>
+        <w:t>prediction</w:t>
+      </w:r>
+      <w:proofErr w:type="spellEnd"/>
+      <w:r>
+        <w:t xml:space="preserve"> models vil hjælpe GAME med at vokse som virksomhed, da de vil kunne skabe bedre finansielt råderum, ved at kunne distribuere budgettet til de rigtige events.</w:t>
       </w:r>
     </w:p>
     <w:p>
@@ -456,6 +1298,7 @@
         </w:numPr>
       </w:pPr>
       <w:r>
+        <w:lastRenderedPageBreak/>
         <w:t>Reducere unødvendige omkostninger ved events med lav deltagelse ved hjælp af præcise forudsigelser af deltagertal.</w:t>
       </w:r>
     </w:p>
@@ -467,7 +1310,15 @@
         </w:numPr>
       </w:pPr>
       <w:r>
-        <w:t>Øge GAMEs finansielle råderum ved mere effektiv allokering af ressourcer og budget.</w:t>
+        <w:t xml:space="preserve">Øge </w:t>
+      </w:r>
+      <w:proofErr w:type="spellStart"/>
+      <w:r>
+        <w:t>GAMEs</w:t>
+      </w:r>
+      <w:proofErr w:type="spellEnd"/>
+      <w:r>
+        <w:t xml:space="preserve"> finansielle råderum ved mere effektiv allokering af ressourcer og budget.</w:t>
       </w:r>
     </w:p>
     <w:p>
@@ -493,7 +1344,15 @@
         </w:numPr>
       </w:pPr>
       <w:r>
-        <w:t>Forbedre effektiviteten i planlægning og afholdelse af events gennem automatiserede dataanalyser og prediction models.</w:t>
+        <w:t xml:space="preserve">Forbedre effektiviteten i planlægning og afholdelse af events gennem automatiserede dataanalyser og </w:t>
+      </w:r>
+      <w:proofErr w:type="spellStart"/>
+      <w:r>
+        <w:t>prediction</w:t>
+      </w:r>
+      <w:proofErr w:type="spellEnd"/>
+      <w:r>
+        <w:t xml:space="preserve"> models.</w:t>
       </w:r>
     </w:p>
     <w:p>
@@ -541,7 +1400,6 @@
         </w:numPr>
       </w:pPr>
       <w:r>
-        <w:lastRenderedPageBreak/>
         <w:t>Forbedre deltagelsesmønstrene ved at identificere og handle på de vigtigste faktorer, der påvirker deltagelsen.</w:t>
       </w:r>
     </w:p>
@@ -598,7 +1456,15 @@
         <w:t>Negotiable</w:t>
       </w:r>
       <w:r>
-        <w:t>: Målene er fleksible og kan tilpasses GAMEs specifikke behov.</w:t>
+        <w:t xml:space="preserve">: Målene er fleksible og kan tilpasses </w:t>
+      </w:r>
+      <w:proofErr w:type="spellStart"/>
+      <w:r>
+        <w:t>GAMEs</w:t>
+      </w:r>
+      <w:proofErr w:type="spellEnd"/>
+      <w:r>
+        <w:t xml:space="preserve"> specifikke behov.</w:t>
       </w:r>
     </w:p>
     <w:p>
@@ -608,6 +1474,7 @@
           <w:numId w:val="10"/>
         </w:numPr>
       </w:pPr>
+      <w:proofErr w:type="spellStart"/>
       <w:r>
         <w:rPr>
           <w:b/>
@@ -615,6 +1482,7 @@
         </w:rPr>
         <w:t>Valuable</w:t>
       </w:r>
+      <w:proofErr w:type="spellEnd"/>
       <w:r>
         <w:t>: Modellerne skal skabe værdi ved at reducere omkostninger og forbedre kundetilfredshed.</w:t>
       </w:r>
@@ -626,6 +1494,7 @@
           <w:numId w:val="10"/>
         </w:numPr>
       </w:pPr>
+      <w:proofErr w:type="spellStart"/>
       <w:r>
         <w:rPr>
           <w:b/>
@@ -633,6 +1502,7 @@
         </w:rPr>
         <w:t>Estimable</w:t>
       </w:r>
+      <w:proofErr w:type="spellEnd"/>
       <w:r>
         <w:t>: Succeskriterierne for modellerne kan vurderes gennem målbare resultater som f.eks. forbedret nøjagtighed i forudsigelser.</w:t>
       </w:r>
@@ -662,6 +1532,7 @@
           <w:numId w:val="10"/>
         </w:numPr>
       </w:pPr>
+      <w:proofErr w:type="spellStart"/>
       <w:r>
         <w:rPr>
           <w:b/>
@@ -669,23 +1540,591 @@
         </w:rPr>
         <w:t>Testable</w:t>
       </w:r>
-      <w:r>
-        <w:t>: Modellerne testes for at sikre deres funktionalitet og relevans for GAMEs behov.</w:t>
-      </w:r>
-    </w:p>
-    <w:p>
-      <w:r>
-        <w:t>Disse mål sikrer, at projektet bidrager til GAMEs overordnede mission om at skabe social forandring gennem sport og aktiviteter, samtidig med at der skabes konkrete forbedringer i organisationens drift.</w:t>
+      <w:proofErr w:type="spellEnd"/>
+      <w:r>
+        <w:t xml:space="preserve">: Modellerne testes for at sikre deres funktionalitet og relevans for </w:t>
+      </w:r>
+      <w:proofErr w:type="spellStart"/>
+      <w:r>
+        <w:t>GAMEs</w:t>
+      </w:r>
+      <w:proofErr w:type="spellEnd"/>
+      <w:r>
+        <w:t xml:space="preserve"> behov.</w:t>
+      </w:r>
+    </w:p>
+    <w:p>
+      <w:r>
+        <w:t xml:space="preserve">Disse mål sikrer, at projektet bidrager til </w:t>
+      </w:r>
+      <w:proofErr w:type="spellStart"/>
+      <w:r>
+        <w:t>GAMEs</w:t>
+      </w:r>
+      <w:proofErr w:type="spellEnd"/>
+      <w:r>
+        <w:t xml:space="preserve"> overordnede mission om at skabe social forandring gennem sport og aktiviteter, samtidig med at der skabes konkrete forbedringer i organisationens drift.</w:t>
       </w:r>
     </w:p>
     <w:p/>
     <w:p/>
     <w:p>
       <w:pPr>
+        <w:pStyle w:val="Heading1"/>
         <w:numPr>
           <w:ilvl w:val="0"/>
-          <w:numId w:val="2"/>
+          <w:numId w:val="16"/>
         </w:numPr>
+      </w:pPr>
+      <w:bookmarkStart w:id="3" w:name="_Toc183088840"/>
+      <w:r>
+        <w:t>Krav</w:t>
+      </w:r>
+      <w:bookmarkEnd w:id="3"/>
+    </w:p>
+    <w:p>
+      <w:pPr>
+        <w:rPr>
+          <w:b/>
+          <w:bCs/>
+        </w:rPr>
+      </w:pPr>
+      <w:r>
+        <w:rPr>
+          <w:b/>
+          <w:bCs/>
+        </w:rPr>
+        <w:t>Omfanget af produktet (</w:t>
+      </w:r>
+      <w:proofErr w:type="spellStart"/>
+      <w:r>
+        <w:rPr>
+          <w:b/>
+          <w:bCs/>
+        </w:rPr>
+        <w:t>Scope</w:t>
+      </w:r>
+      <w:proofErr w:type="spellEnd"/>
+      <w:r>
+        <w:rPr>
+          <w:b/>
+          <w:bCs/>
+        </w:rPr>
+        <w:t>)</w:t>
+      </w:r>
+    </w:p>
+    <w:p>
+      <w:r>
+        <w:t xml:space="preserve">I dette projekt er formålet at udvikle en datadrevet applikation, som hjælper GAME med at forbedre planlægning og gennemførsel af events. For at sikre en klar forståelse af, hvad applikationen skal kunne, er kravene beskrevet gennem </w:t>
+      </w:r>
+      <w:r>
+        <w:rPr>
+          <w:b/>
+          <w:bCs/>
+        </w:rPr>
+        <w:t>user stories</w:t>
+      </w:r>
+      <w:r>
+        <w:t xml:space="preserve"> med tilhørende </w:t>
+      </w:r>
+      <w:proofErr w:type="spellStart"/>
+      <w:r>
+        <w:rPr>
+          <w:b/>
+          <w:bCs/>
+        </w:rPr>
+        <w:t>acceptance</w:t>
+      </w:r>
+      <w:proofErr w:type="spellEnd"/>
+      <w:r>
+        <w:rPr>
+          <w:b/>
+          <w:bCs/>
+        </w:rPr>
+        <w:t xml:space="preserve"> </w:t>
+      </w:r>
+      <w:proofErr w:type="spellStart"/>
+      <w:r>
+        <w:rPr>
+          <w:b/>
+          <w:bCs/>
+        </w:rPr>
+        <w:t>criteria</w:t>
+      </w:r>
+      <w:proofErr w:type="spellEnd"/>
+      <w:r>
+        <w:t>. Disse krav sikrer, at applikationen opfylder både funktionelle og non-funktionelle behov hos GAME.</w:t>
+      </w:r>
+    </w:p>
+    <w:p>
+      <w:pPr>
+        <w:rPr>
+          <w:b/>
+          <w:bCs/>
+        </w:rPr>
+      </w:pPr>
+      <w:r>
+        <w:rPr>
+          <w:b/>
+          <w:bCs/>
+        </w:rPr>
+        <w:t>Funktionelle krav</w:t>
+      </w:r>
+    </w:p>
+    <w:p>
+      <w:r>
+        <w:rPr>
+          <w:b/>
+          <w:bCs/>
+        </w:rPr>
+        <w:lastRenderedPageBreak/>
+        <w:t>User Story 1: Forudsigelse af deltagertal for Playmaker Teamet</w:t>
+      </w:r>
+    </w:p>
+    <w:p>
+      <w:pPr>
+        <w:numPr>
+          <w:ilvl w:val="0"/>
+          <w:numId w:val="11"/>
+        </w:numPr>
+      </w:pPr>
+      <w:r>
+        <w:rPr>
+          <w:b/>
+          <w:bCs/>
+        </w:rPr>
+        <w:t>Beskrivelse:</w:t>
+      </w:r>
+      <w:r>
+        <w:t xml:space="preserve"> Som et teammedlem hos playmakerteamet vil jeg kunne forudsige deltagertal for fremtidige events, så jeg kan allokere de rette ressourcer (instruktører og materialer) effektivt.</w:t>
+      </w:r>
+    </w:p>
+    <w:p>
+      <w:pPr>
+        <w:numPr>
+          <w:ilvl w:val="1"/>
+          <w:numId w:val="11"/>
+        </w:numPr>
+      </w:pPr>
+      <w:proofErr w:type="spellStart"/>
+      <w:r>
+        <w:rPr>
+          <w:b/>
+          <w:bCs/>
+        </w:rPr>
+        <w:t>Acceptance</w:t>
+      </w:r>
+      <w:proofErr w:type="spellEnd"/>
+      <w:r>
+        <w:rPr>
+          <w:b/>
+          <w:bCs/>
+        </w:rPr>
+        <w:t xml:space="preserve"> </w:t>
+      </w:r>
+      <w:proofErr w:type="spellStart"/>
+      <w:r>
+        <w:rPr>
+          <w:b/>
+          <w:bCs/>
+        </w:rPr>
+        <w:t>Criteria</w:t>
+      </w:r>
+      <w:proofErr w:type="spellEnd"/>
+      <w:r>
+        <w:rPr>
+          <w:b/>
+          <w:bCs/>
+        </w:rPr>
+        <w:t>:</w:t>
+      </w:r>
+    </w:p>
+    <w:p>
+      <w:pPr>
+        <w:numPr>
+          <w:ilvl w:val="2"/>
+          <w:numId w:val="11"/>
+        </w:numPr>
+      </w:pPr>
+      <w:r>
+        <w:t>En model skal kunne estimere deltagertal baseret på historiske data og eksterne data (fx vejrdata eller helligdage).</w:t>
+      </w:r>
+    </w:p>
+    <w:p>
+      <w:pPr>
+        <w:numPr>
+          <w:ilvl w:val="2"/>
+          <w:numId w:val="11"/>
+        </w:numPr>
+      </w:pPr>
+      <w:r>
+        <w:t xml:space="preserve">Output skal præsenteres i en brugervenlig </w:t>
+      </w:r>
+      <w:proofErr w:type="spellStart"/>
+      <w:r>
+        <w:t>Streamlit</w:t>
+      </w:r>
+      <w:proofErr w:type="spellEnd"/>
+      <w:r>
+        <w:t>-applikation.</w:t>
+      </w:r>
+    </w:p>
+    <w:p>
+      <w:pPr>
+        <w:numPr>
+          <w:ilvl w:val="1"/>
+          <w:numId w:val="11"/>
+        </w:numPr>
+      </w:pPr>
+      <w:r>
+        <w:rPr>
+          <w:b/>
+          <w:bCs/>
+        </w:rPr>
+        <w:t>Omfang:</w:t>
+      </w:r>
+      <w:r>
+        <w:t xml:space="preserve"> Large – Flere modeller udvikles baseret på </w:t>
+      </w:r>
+      <w:proofErr w:type="spellStart"/>
+      <w:r>
+        <w:t>GAMEs</w:t>
+      </w:r>
+      <w:proofErr w:type="spellEnd"/>
+      <w:r>
+        <w:t xml:space="preserve"> egne data samt eksterne faktorer.</w:t>
+      </w:r>
+    </w:p>
+    <w:p>
+      <w:r>
+        <w:rPr>
+          <w:b/>
+          <w:bCs/>
+        </w:rPr>
+        <w:t>User Story 2: Identifikation af vigtige faktorer</w:t>
+      </w:r>
+    </w:p>
+    <w:p>
+      <w:pPr>
+        <w:numPr>
+          <w:ilvl w:val="0"/>
+          <w:numId w:val="12"/>
+        </w:numPr>
+      </w:pPr>
+      <w:r>
+        <w:rPr>
+          <w:b/>
+          <w:bCs/>
+        </w:rPr>
+        <w:t>Beskrivelse:</w:t>
+      </w:r>
+      <w:r>
+        <w:t xml:space="preserve"> Som et teammedlem hos playmakerteamet vil jeg identificere de vigtigste faktorer, der påvirker deltagelse i events, så jeg kan give anbefalinger til optimering af fremtidige arrangementer.</w:t>
+      </w:r>
+    </w:p>
+    <w:p>
+      <w:pPr>
+        <w:numPr>
+          <w:ilvl w:val="1"/>
+          <w:numId w:val="12"/>
+        </w:numPr>
+      </w:pPr>
+      <w:proofErr w:type="spellStart"/>
+      <w:r>
+        <w:rPr>
+          <w:b/>
+          <w:bCs/>
+        </w:rPr>
+        <w:t>Acceptance</w:t>
+      </w:r>
+      <w:proofErr w:type="spellEnd"/>
+      <w:r>
+        <w:rPr>
+          <w:b/>
+          <w:bCs/>
+        </w:rPr>
+        <w:t xml:space="preserve"> </w:t>
+      </w:r>
+      <w:proofErr w:type="spellStart"/>
+      <w:r>
+        <w:rPr>
+          <w:b/>
+          <w:bCs/>
+        </w:rPr>
+        <w:t>Criteria</w:t>
+      </w:r>
+      <w:proofErr w:type="spellEnd"/>
+      <w:r>
+        <w:rPr>
+          <w:b/>
+          <w:bCs/>
+        </w:rPr>
+        <w:t>:</w:t>
+      </w:r>
+    </w:p>
+    <w:p>
+      <w:pPr>
+        <w:numPr>
+          <w:ilvl w:val="2"/>
+          <w:numId w:val="12"/>
+        </w:numPr>
+      </w:pPr>
+      <w:r>
+        <w:t xml:space="preserve">En liste over de </w:t>
+      </w:r>
+      <w:proofErr w:type="gramStart"/>
+      <w:r>
+        <w:t>top 5</w:t>
+      </w:r>
+      <w:proofErr w:type="gramEnd"/>
+      <w:r>
+        <w:t xml:space="preserve"> vigtigste faktorer (fx vejr, ugedag, eller eventtype) skal præsenteres i form af visualiseringer.</w:t>
+      </w:r>
+    </w:p>
+    <w:p>
+      <w:pPr>
+        <w:numPr>
+          <w:ilvl w:val="1"/>
+          <w:numId w:val="12"/>
+        </w:numPr>
+      </w:pPr>
+      <w:r>
+        <w:rPr>
+          <w:b/>
+          <w:bCs/>
+        </w:rPr>
+        <w:t>Omfang:</w:t>
+      </w:r>
+      <w:r>
+        <w:t xml:space="preserve"> Medium – Fokus på dataforberedelse og brug af modeller som </w:t>
+      </w:r>
+      <w:proofErr w:type="spellStart"/>
+      <w:r>
+        <w:t>Random</w:t>
+      </w:r>
+      <w:proofErr w:type="spellEnd"/>
+      <w:r>
+        <w:t xml:space="preserve"> Forest til feature </w:t>
+      </w:r>
+      <w:proofErr w:type="spellStart"/>
+      <w:r>
+        <w:t>importance</w:t>
+      </w:r>
+      <w:proofErr w:type="spellEnd"/>
+      <w:r>
+        <w:t>-analyse.</w:t>
+      </w:r>
+    </w:p>
+    <w:p>
+      <w:r>
+        <w:rPr>
+          <w:b/>
+          <w:bCs/>
+        </w:rPr>
+        <w:t>User Story 3: Analyse af historiske data</w:t>
+      </w:r>
+    </w:p>
+    <w:p>
+      <w:pPr>
+        <w:numPr>
+          <w:ilvl w:val="0"/>
+          <w:numId w:val="13"/>
+        </w:numPr>
+      </w:pPr>
+      <w:r>
+        <w:rPr>
+          <w:b/>
+          <w:bCs/>
+        </w:rPr>
+        <w:t>Beskrivelse:</w:t>
+      </w:r>
+      <w:r>
+        <w:t xml:space="preserve"> Som en analytiker hos GAME vil jeg kunne analysere historiske deltagelsesmønstre, så jeg kan finde tilbagevendende tendenser, der kan bruges til planlægning.</w:t>
+      </w:r>
+    </w:p>
+    <w:p>
+      <w:pPr>
+        <w:numPr>
+          <w:ilvl w:val="1"/>
+          <w:numId w:val="13"/>
+        </w:numPr>
+      </w:pPr>
+      <w:proofErr w:type="spellStart"/>
+      <w:r>
+        <w:rPr>
+          <w:b/>
+          <w:bCs/>
+        </w:rPr>
+        <w:t>Acceptance</w:t>
+      </w:r>
+      <w:proofErr w:type="spellEnd"/>
+      <w:r>
+        <w:rPr>
+          <w:b/>
+          <w:bCs/>
+        </w:rPr>
+        <w:t xml:space="preserve"> </w:t>
+      </w:r>
+      <w:proofErr w:type="spellStart"/>
+      <w:r>
+        <w:rPr>
+          <w:b/>
+          <w:bCs/>
+        </w:rPr>
+        <w:t>Criteria</w:t>
+      </w:r>
+      <w:proofErr w:type="spellEnd"/>
+      <w:r>
+        <w:rPr>
+          <w:b/>
+          <w:bCs/>
+        </w:rPr>
+        <w:t>:</w:t>
+      </w:r>
+    </w:p>
+    <w:p>
+      <w:pPr>
+        <w:numPr>
+          <w:ilvl w:val="2"/>
+          <w:numId w:val="13"/>
+        </w:numPr>
+      </w:pPr>
+      <w:r>
+        <w:t>Analyse af deltagelsesmønstre skal inkludere visualiseringer af sæsonvariationer og trends.</w:t>
+      </w:r>
+    </w:p>
+    <w:p>
+      <w:pPr>
+        <w:numPr>
+          <w:ilvl w:val="2"/>
+          <w:numId w:val="13"/>
+        </w:numPr>
+      </w:pPr>
+      <w:r>
+        <w:t>Resultaterne skal præsenteres i et format, der er let forståeligt for ikke-tekniske brugere.</w:t>
+      </w:r>
+    </w:p>
+    <w:p>
+      <w:pPr>
+        <w:numPr>
+          <w:ilvl w:val="1"/>
+          <w:numId w:val="13"/>
+        </w:numPr>
+      </w:pPr>
+      <w:r>
+        <w:rPr>
+          <w:b/>
+          <w:bCs/>
+        </w:rPr>
+        <w:t>Omfang:</w:t>
+      </w:r>
+      <w:r>
+        <w:t xml:space="preserve"> Small – Fokus på eksisterende data og basisanalyse.</w:t>
+      </w:r>
+    </w:p>
+    <w:p>
+      <w:pPr>
+        <w:rPr>
+          <w:b/>
+          <w:bCs/>
+        </w:rPr>
+      </w:pPr>
+      <w:r>
+        <w:rPr>
+          <w:b/>
+          <w:bCs/>
+        </w:rPr>
+        <w:t>Non-funktionelle krav</w:t>
+      </w:r>
+    </w:p>
+    <w:p>
+      <w:r>
+        <w:t>De non-funktionelle krav sikrer, at applikationen er effektiv og brugervenlig:</w:t>
+      </w:r>
+    </w:p>
+    <w:p>
+      <w:pPr>
+        <w:numPr>
+          <w:ilvl w:val="0"/>
+          <w:numId w:val="14"/>
+        </w:numPr>
+      </w:pPr>
+      <w:r>
+        <w:rPr>
+          <w:b/>
+          <w:bCs/>
+        </w:rPr>
+        <w:t>Ydelse:</w:t>
+      </w:r>
+      <w:r>
+        <w:t xml:space="preserve"> Applikationen skal kunne levere forudsigelser hurtigt (under 5 sekunder) ved indtastning af nye data.</w:t>
+      </w:r>
+    </w:p>
+    <w:p>
+      <w:pPr>
+        <w:numPr>
+          <w:ilvl w:val="0"/>
+          <w:numId w:val="14"/>
+        </w:numPr>
+      </w:pPr>
+      <w:r>
+        <w:rPr>
+          <w:b/>
+          <w:bCs/>
+        </w:rPr>
+        <w:t>Skalerbarhed:</w:t>
+      </w:r>
+      <w:r>
+        <w:t xml:space="preserve"> Designet skal være fleksibelt og kunne tilpasses, hvis nye funktioner eller datakilder tilføjes i fremtiden.</w:t>
+      </w:r>
+    </w:p>
+    <w:p>
+      <w:pPr>
+        <w:numPr>
+          <w:ilvl w:val="0"/>
+          <w:numId w:val="14"/>
+        </w:numPr>
+      </w:pPr>
+      <w:r>
+        <w:rPr>
+          <w:b/>
+          <w:bCs/>
+        </w:rPr>
+        <w:lastRenderedPageBreak/>
+        <w:t>Brugervenlighed:</w:t>
+      </w:r>
+      <w:r>
+        <w:t xml:space="preserve"> </w:t>
+      </w:r>
+      <w:proofErr w:type="spellStart"/>
+      <w:r>
+        <w:t>Streamlit</w:t>
+      </w:r>
+      <w:proofErr w:type="spellEnd"/>
+      <w:r>
+        <w:t>-applikationen skal være intuitiv og kræve minimal træning for brugerne.</w:t>
+      </w:r>
+    </w:p>
+    <w:p>
+      <w:pPr>
+        <w:numPr>
+          <w:ilvl w:val="0"/>
+          <w:numId w:val="14"/>
+        </w:numPr>
+      </w:pPr>
+      <w:r>
+        <w:rPr>
+          <w:b/>
+          <w:bCs/>
+        </w:rPr>
+        <w:t>Sikkerhed:</w:t>
+      </w:r>
+      <w:r>
+        <w:t xml:space="preserve"> Adgang til data og applikationen skal være begrænset til relevante medarbejdere i GAME.</w:t>
+      </w:r>
+    </w:p>
+    <w:p>
+      <w:pPr>
         <w:rPr>
           <w:rFonts w:asciiTheme="majorHAnsi" w:eastAsiaTheme="majorEastAsia" w:hAnsiTheme="majorHAnsi" w:cstheme="majorBidi"/>
           <w:color w:val="0F4761" w:themeColor="accent1" w:themeShade="BF"/>
@@ -693,693 +2132,451 @@
           <w:szCs w:val="40"/>
         </w:rPr>
       </w:pPr>
-      <w:r>
+    </w:p>
+    <w:p>
+      <w:pPr>
+        <w:pStyle w:val="Heading1"/>
+        <w:numPr>
+          <w:ilvl w:val="0"/>
+          <w:numId w:val="16"/>
+        </w:numPr>
+      </w:pPr>
+      <w:bookmarkStart w:id="4" w:name="_Toc183088841"/>
+      <w:r>
+        <w:t>Valg af teknologi(er)</w:t>
+      </w:r>
+      <w:bookmarkEnd w:id="4"/>
+    </w:p>
+    <w:p>
+      <w:pPr>
+        <w:rPr>
+          <w:b/>
+          <w:bCs/>
+        </w:rPr>
+      </w:pPr>
+      <w:r>
+        <w:rPr>
+          <w:b/>
+          <w:bCs/>
+        </w:rPr>
+        <w:t>Overvejelser og behov</w:t>
+      </w:r>
+    </w:p>
+    <w:p>
+      <w:r>
+        <w:t xml:space="preserve">Valget af teknologi blev foretaget med fokus på at opfylde både virksomhedens behov og de krav, der var til projektet. GAME ønskede en løsning, der kunne levere praktisk værdi ved at analysere og præsentere data, samtidig med at den var intuitiv og nem at bruge. Mit mål var at udvikle en løsning, der ikke blot matchede </w:t>
+      </w:r>
+      <w:proofErr w:type="spellStart"/>
+      <w:r>
+        <w:t>GAMEs</w:t>
+      </w:r>
+      <w:proofErr w:type="spellEnd"/>
+      <w:r>
+        <w:t xml:space="preserve"> behov, men som også gav mig mulighed for at udforske og styrke mine færdigheder inden for dataanalyse og </w:t>
+      </w:r>
+      <w:proofErr w:type="spellStart"/>
+      <w:r>
+        <w:t>machine</w:t>
+      </w:r>
+      <w:proofErr w:type="spellEnd"/>
+      <w:r>
+        <w:t xml:space="preserve"> learning. Det var desuden afgørende, at teknologivalget tog højde for den begrænsede tid til projektet.</w:t>
+      </w:r>
+    </w:p>
+    <w:p/>
+    <w:p>
+      <w:pPr>
+        <w:rPr>
+          <w:b/>
+          <w:bCs/>
+        </w:rPr>
+      </w:pPr>
+      <w:r>
+        <w:rPr>
+          <w:b/>
+          <w:bCs/>
+        </w:rPr>
+        <w:t>Alternativer og deres udfordringer</w:t>
+      </w:r>
+    </w:p>
+    <w:p>
+      <w:r>
+        <w:t>En af de løsninger, jeg overvejede, var at bygge en applikation med en Java-</w:t>
+      </w:r>
+      <w:proofErr w:type="spellStart"/>
+      <w:r>
+        <w:t>backend</w:t>
+      </w:r>
+      <w:proofErr w:type="spellEnd"/>
+      <w:r>
+        <w:t xml:space="preserve"> til databasestyring, Python til modellering og en </w:t>
+      </w:r>
+      <w:proofErr w:type="spellStart"/>
+      <w:r>
+        <w:t>React</w:t>
+      </w:r>
+      <w:proofErr w:type="spellEnd"/>
+      <w:r>
+        <w:t xml:space="preserve">-baseret </w:t>
+      </w:r>
+      <w:proofErr w:type="spellStart"/>
+      <w:r>
+        <w:t>frontend</w:t>
+      </w:r>
+      <w:proofErr w:type="spellEnd"/>
+      <w:r>
+        <w:t xml:space="preserve">. Denne arkitektur ville have været fleksibel og skalerbar, men den var for kompleks og tidskrævende i forhold til projektets omfang. Alternativt overvejede jeg Flask som en lettere </w:t>
+      </w:r>
+      <w:proofErr w:type="spellStart"/>
+      <w:r>
+        <w:t>backend</w:t>
+      </w:r>
+      <w:proofErr w:type="spellEnd"/>
+      <w:r>
+        <w:t xml:space="preserve">-løsning kombineret med en dedikeret </w:t>
+      </w:r>
+      <w:proofErr w:type="spellStart"/>
+      <w:r>
+        <w:t>frontend</w:t>
+      </w:r>
+      <w:proofErr w:type="spellEnd"/>
+      <w:r>
+        <w:t>. Flask kunne have leveret en enkel og tilpasselig webapplikation, men det ville stadig kræve en vis mængde tid og ressourcer til at udvikle og forbinde de forskellige dele.</w:t>
+      </w:r>
+    </w:p>
+    <w:p/>
+    <w:p>
+      <w:pPr>
+        <w:rPr>
+          <w:b/>
+          <w:bCs/>
+        </w:rPr>
+      </w:pPr>
+      <w:r>
+        <w:rPr>
+          <w:b/>
+          <w:bCs/>
+        </w:rPr>
+        <w:t xml:space="preserve">Endeligt valg: </w:t>
+      </w:r>
+      <w:proofErr w:type="spellStart"/>
+      <w:r>
+        <w:rPr>
+          <w:b/>
+          <w:bCs/>
+        </w:rPr>
+        <w:t>Streamlit</w:t>
+      </w:r>
+      <w:proofErr w:type="spellEnd"/>
+    </w:p>
+    <w:p>
+      <w:pPr>
         <w:rPr>
           <w:rFonts w:asciiTheme="majorHAnsi" w:eastAsiaTheme="majorEastAsia" w:hAnsiTheme="majorHAnsi" w:cstheme="majorBidi"/>
           <w:color w:val="0F4761" w:themeColor="accent1" w:themeShade="BF"/>
           <w:sz w:val="40"/>
           <w:szCs w:val="40"/>
         </w:rPr>
-        <w:t>Krav</w:t>
-      </w:r>
-    </w:p>
-    <w:p>
-      <w:pPr>
-        <w:rPr>
-          <w:b/>
-          <w:bCs/>
-        </w:rPr>
-      </w:pPr>
-      <w:r>
-        <w:rPr>
-          <w:b/>
-          <w:bCs/>
-        </w:rPr>
-        <w:t>Omfanget af produktet (Scope)</w:t>
-      </w:r>
-    </w:p>
-    <w:p>
-      <w:r>
-        <w:t xml:space="preserve">I dette projekt er formålet at udvikle en datadrevet applikation, som hjælper GAME med at forbedre planlægning og gennemførsel af events. For at sikre en klar forståelse af, hvad applikationen skal kunne, er kravene beskrevet gennem </w:t>
-      </w:r>
-      <w:r>
-        <w:rPr>
-          <w:b/>
-          <w:bCs/>
-        </w:rPr>
-        <w:t>user stories</w:t>
-      </w:r>
-      <w:r>
-        <w:t xml:space="preserve"> med tilhørende </w:t>
-      </w:r>
-      <w:r>
-        <w:rPr>
-          <w:b/>
-          <w:bCs/>
-        </w:rPr>
-        <w:t>acceptance criteria</w:t>
-      </w:r>
-      <w:r>
-        <w:t>. Disse krav sikrer, at applikationen opfylder både funktionelle og non-funktionelle behov hos GAME.</w:t>
-      </w:r>
-    </w:p>
-    <w:p>
-      <w:pPr>
-        <w:rPr>
-          <w:b/>
-          <w:bCs/>
-        </w:rPr>
-      </w:pPr>
-      <w:r>
-        <w:rPr>
-          <w:b/>
-          <w:bCs/>
-        </w:rPr>
-        <w:t>Funktionelle krav</w:t>
-      </w:r>
-    </w:p>
-    <w:p>
-      <w:r>
-        <w:rPr>
-          <w:b/>
-          <w:bCs/>
-        </w:rPr>
-        <w:t>User Story 1: Forudsigelse af deltagertal for Playmaker Teamet</w:t>
-      </w:r>
-    </w:p>
-    <w:p>
-      <w:pPr>
+      </w:pPr>
+      <w:r>
+        <w:t xml:space="preserve">Jeg valgte at bruge </w:t>
+      </w:r>
+      <w:proofErr w:type="spellStart"/>
+      <w:r>
+        <w:t>Streamlit</w:t>
+      </w:r>
+      <w:proofErr w:type="spellEnd"/>
+      <w:r>
+        <w:t xml:space="preserve"> som det primære framework til at præsentere resultaterne. </w:t>
+      </w:r>
+      <w:proofErr w:type="spellStart"/>
+      <w:r>
+        <w:t>Streamlit</w:t>
+      </w:r>
+      <w:proofErr w:type="spellEnd"/>
+      <w:r>
+        <w:t xml:space="preserve"> gjorde det muligt hurtigt at udvikle en løsning, hvor dataanalyser og visualiseringer kunne præsenteres på en brugervenlig måde. Det var et ideelt valg, fordi det fjernede behovet for omfattende </w:t>
+      </w:r>
+      <w:proofErr w:type="spellStart"/>
+      <w:r>
+        <w:t>frontend</w:t>
+      </w:r>
+      <w:proofErr w:type="spellEnd"/>
+      <w:r>
+        <w:t xml:space="preserve">-udvikling og gjorde det muligt at fokusere på den centrale opgave: at udvikle og optimere datamodeller. Sammen med Python som kerneværktøj og biblioteker som </w:t>
+      </w:r>
+      <w:proofErr w:type="spellStart"/>
+      <w:r>
+        <w:t>Scikit-learn</w:t>
+      </w:r>
+      <w:proofErr w:type="spellEnd"/>
+      <w:r>
+        <w:t xml:space="preserve"> og </w:t>
+      </w:r>
+      <w:proofErr w:type="spellStart"/>
+      <w:r>
+        <w:t>TensorFlow</w:t>
+      </w:r>
+      <w:proofErr w:type="spellEnd"/>
+      <w:r>
+        <w:t xml:space="preserve"> var det muligt at bygge modeller til regression, klassifikation og </w:t>
+      </w:r>
+      <w:proofErr w:type="spellStart"/>
+      <w:r>
+        <w:t>clustering</w:t>
+      </w:r>
+      <w:proofErr w:type="spellEnd"/>
+      <w:r>
+        <w:t xml:space="preserve">. Denne kombination sikrede, at jeg kunne levere en funktionel prototype, der opfyldte </w:t>
+      </w:r>
+      <w:proofErr w:type="spellStart"/>
+      <w:r>
+        <w:t>GAMEs</w:t>
+      </w:r>
+      <w:proofErr w:type="spellEnd"/>
+      <w:r>
+        <w:t xml:space="preserve"> behov inden for tidsrammen.</w:t>
+      </w:r>
+    </w:p>
+    <w:p>
+      <w:pPr>
+        <w:pStyle w:val="Heading1"/>
         <w:numPr>
           <w:ilvl w:val="0"/>
-          <w:numId w:val="11"/>
+          <w:numId w:val="16"/>
         </w:numPr>
       </w:pPr>
-      <w:r>
-        <w:rPr>
-          <w:b/>
-          <w:bCs/>
-        </w:rPr>
-        <w:t>Beskrivelse:</w:t>
-      </w:r>
-      <w:r>
-        <w:t xml:space="preserve"> Som et teammedlem hos playmakerteamet vil jeg kunne forudsige deltagertal for fremtidige events, så jeg kan allokere de rette ressourcer (instruktører og materialer) effektivt.</w:t>
-      </w:r>
-    </w:p>
-    <w:p>
-      <w:pPr>
-        <w:numPr>
-          <w:ilvl w:val="1"/>
-          <w:numId w:val="11"/>
-        </w:numPr>
-      </w:pPr>
-      <w:r>
-        <w:rPr>
-          <w:b/>
-          <w:bCs/>
-        </w:rPr>
-        <w:t>Acceptance Criteria:</w:t>
-      </w:r>
-    </w:p>
-    <w:p>
-      <w:pPr>
-        <w:numPr>
-          <w:ilvl w:val="2"/>
-          <w:numId w:val="11"/>
-        </w:numPr>
-      </w:pPr>
-      <w:r>
-        <w:t>En model skal kunne estimere deltagertal baseret på historiske data og eksterne data (fx vejrdata eller helligdage).</w:t>
-      </w:r>
-    </w:p>
-    <w:p>
-      <w:pPr>
-        <w:numPr>
-          <w:ilvl w:val="2"/>
-          <w:numId w:val="11"/>
-        </w:numPr>
-      </w:pPr>
-      <w:r>
-        <w:t>Output skal præsenteres i en brugervenlig Streamlit-applikation.</w:t>
-      </w:r>
-    </w:p>
-    <w:p>
-      <w:pPr>
-        <w:numPr>
-          <w:ilvl w:val="1"/>
-          <w:numId w:val="11"/>
-        </w:numPr>
-      </w:pPr>
-      <w:r>
-        <w:rPr>
-          <w:b/>
-          <w:bCs/>
-        </w:rPr>
-        <w:t>Omfang:</w:t>
-      </w:r>
-      <w:r>
-        <w:t xml:space="preserve"> Large – Flere modeller udvikles baseret på GAMEs egne data samt eksterne faktorer.</w:t>
-      </w:r>
-    </w:p>
-    <w:p>
-      <w:r>
-        <w:rPr>
-          <w:b/>
-          <w:bCs/>
-        </w:rPr>
-        <w:t>User Story 2: Identifikation af vigtige faktorer</w:t>
-      </w:r>
-    </w:p>
-    <w:p>
-      <w:pPr>
+      <w:bookmarkStart w:id="5" w:name="_Toc183088842"/>
+      <w:r>
+        <w:t>Valg af arkitektur</w:t>
+      </w:r>
+      <w:bookmarkEnd w:id="5"/>
+    </w:p>
+    <w:p>
+      <w:pPr>
+        <w:rPr>
+          <w:b/>
+          <w:bCs/>
+        </w:rPr>
+      </w:pPr>
+      <w:r>
+        <w:rPr>
+          <w:b/>
+          <w:bCs/>
+        </w:rPr>
+        <w:t>Overvejelser om arkitektur</w:t>
+      </w:r>
+    </w:p>
+    <w:p>
+      <w:r>
+        <w:t xml:space="preserve">Arkitekturen til projektet blev designet med fokus på enkelhed og effektivitet. GAME havde behov for en løsning, der hurtigt kunne implementeres og demonstrere værdien af datadrevet beslutningstagning. På grund af den begrænsede tid og projektets primære fokus på dataanalyse blev </w:t>
+      </w:r>
+      <w:r>
+        <w:lastRenderedPageBreak/>
+        <w:t>det nødvendigt at vælge en arkitektur, der reducerede kompleksiteten og maksimerede hastigheden i udviklingen.</w:t>
+      </w:r>
+    </w:p>
+    <w:p/>
+    <w:p>
+      <w:pPr>
+        <w:rPr>
+          <w:b/>
+          <w:bCs/>
+        </w:rPr>
+      </w:pPr>
+      <w:r>
+        <w:rPr>
+          <w:b/>
+          <w:bCs/>
+        </w:rPr>
+        <w:t>Forskellige alternativer</w:t>
+      </w:r>
+    </w:p>
+    <w:p>
+      <w:r>
+        <w:t xml:space="preserve">Jeg overvejede en flerlaget arkitektur, hvor </w:t>
+      </w:r>
+      <w:proofErr w:type="spellStart"/>
+      <w:r>
+        <w:t>backend</w:t>
+      </w:r>
+      <w:proofErr w:type="spellEnd"/>
+      <w:r>
+        <w:t xml:space="preserve"> og </w:t>
+      </w:r>
+      <w:proofErr w:type="spellStart"/>
+      <w:r>
+        <w:t>frontend</w:t>
+      </w:r>
+      <w:proofErr w:type="spellEnd"/>
+      <w:r>
+        <w:t xml:space="preserve"> blev udviklet separat. En mulighed var at anvende Flask som </w:t>
+      </w:r>
+      <w:proofErr w:type="spellStart"/>
+      <w:r>
+        <w:t>backend</w:t>
+      </w:r>
+      <w:proofErr w:type="spellEnd"/>
+      <w:r>
+        <w:t xml:space="preserve"> til at køre modellerne og håndtere dataintegration, mens en </w:t>
+      </w:r>
+      <w:proofErr w:type="spellStart"/>
+      <w:r>
+        <w:t>frontend</w:t>
+      </w:r>
+      <w:proofErr w:type="spellEnd"/>
+      <w:r>
+        <w:t xml:space="preserve"> i </w:t>
+      </w:r>
+      <w:proofErr w:type="spellStart"/>
+      <w:r>
+        <w:t>React</w:t>
+      </w:r>
+      <w:proofErr w:type="spellEnd"/>
+      <w:r>
+        <w:t xml:space="preserve"> kunne bruges til præsentation. Denne løsning ville have givet større fleksibilitet, men den krævede samtidig mere tid og flere ressourcer.</w:t>
+      </w:r>
+    </w:p>
+    <w:p>
+      <w:r>
+        <w:t>En anden overvejelse var at bruge en kombination af en ekstern database med et traditionelt REST API. Selvom dette ville have været en robust løsning, var det ikke nødvendigt for projektet, da datamængden og kravene til opbevaring ikke var særlig store.</w:t>
+      </w:r>
+    </w:p>
+    <w:p/>
+    <w:p>
+      <w:pPr>
+        <w:rPr>
+          <w:b/>
+          <w:bCs/>
+        </w:rPr>
+      </w:pPr>
+      <w:proofErr w:type="spellStart"/>
+      <w:r>
+        <w:rPr>
+          <w:b/>
+          <w:bCs/>
+        </w:rPr>
+        <w:t>Streamlit</w:t>
+      </w:r>
+      <w:proofErr w:type="spellEnd"/>
+      <w:r>
+        <w:rPr>
+          <w:b/>
+          <w:bCs/>
+        </w:rPr>
+        <w:t xml:space="preserve"> som løsning</w:t>
+      </w:r>
+    </w:p>
+    <w:p>
+      <w:proofErr w:type="spellStart"/>
+      <w:r>
+        <w:t>Streamlit</w:t>
+      </w:r>
+      <w:proofErr w:type="spellEnd"/>
+      <w:r>
+        <w:t xml:space="preserve"> blev valgt som den samlede arkitektur til projektet, da det forenede </w:t>
+      </w:r>
+      <w:proofErr w:type="spellStart"/>
+      <w:r>
+        <w:t>frontend</w:t>
+      </w:r>
+      <w:proofErr w:type="spellEnd"/>
+      <w:r>
+        <w:t xml:space="preserve"> og </w:t>
+      </w:r>
+      <w:proofErr w:type="spellStart"/>
+      <w:r>
+        <w:t>backend</w:t>
+      </w:r>
+      <w:proofErr w:type="spellEnd"/>
+      <w:r>
+        <w:t xml:space="preserve"> i én løsning. Dette gjorde det muligt at fokusere på udvikling af datamodeller og samtidig skabe en interaktiv applikation uden at skulle bygge separate systemer. </w:t>
+      </w:r>
+      <w:proofErr w:type="spellStart"/>
+      <w:r>
+        <w:t>Streamlit</w:t>
+      </w:r>
+      <w:proofErr w:type="spellEnd"/>
+      <w:r>
+        <w:t xml:space="preserve"> var ideelt til hurtigt at præsentere de forskellige forudsigelsesmodeller og visualiseringer, som projektet krævede.</w:t>
+      </w:r>
+    </w:p>
+    <w:p>
+      <w:r>
+        <w:t xml:space="preserve">Ved at bruge Python sammen med </w:t>
+      </w:r>
+      <w:proofErr w:type="spellStart"/>
+      <w:r>
+        <w:t>Streamlit</w:t>
+      </w:r>
+      <w:proofErr w:type="spellEnd"/>
+      <w:r>
+        <w:t xml:space="preserve"> kunne jeg holde arkitekturen enkel og samtidig levere en løsning, der var skræddersyet til </w:t>
+      </w:r>
+      <w:proofErr w:type="spellStart"/>
+      <w:r>
+        <w:t>GAMEs</w:t>
+      </w:r>
+      <w:proofErr w:type="spellEnd"/>
+      <w:r>
+        <w:t xml:space="preserve"> behov. Arkitekturen gjorde det muligt at opnå en høj grad af funktionalitet, samtidig med at den var nem at vedligeholde og forstå for virksomhedens medarbejdere.</w:t>
+      </w:r>
+    </w:p>
+    <w:p>
+      <w:pPr>
+        <w:pStyle w:val="Heading1"/>
         <w:numPr>
           <w:ilvl w:val="0"/>
-          <w:numId w:val="12"/>
+          <w:numId w:val="16"/>
         </w:numPr>
       </w:pPr>
-      <w:r>
-        <w:rPr>
-          <w:b/>
-          <w:bCs/>
-        </w:rPr>
-        <w:lastRenderedPageBreak/>
-        <w:t>Beskrivelse:</w:t>
-      </w:r>
-      <w:r>
-        <w:t xml:space="preserve"> Som et teammedlem hos playmakerteamet vil jeg identificere de vigtigste faktorer, der påvirker deltagelse i events, så jeg kan give anbefalinger til optimering af fremtidige arrangementer.</w:t>
-      </w:r>
-    </w:p>
-    <w:p>
-      <w:pPr>
-        <w:numPr>
-          <w:ilvl w:val="1"/>
-          <w:numId w:val="12"/>
-        </w:numPr>
-      </w:pPr>
-      <w:r>
-        <w:rPr>
-          <w:b/>
-          <w:bCs/>
-        </w:rPr>
-        <w:t>Acceptance Criteria:</w:t>
-      </w:r>
-    </w:p>
-    <w:p>
-      <w:pPr>
-        <w:numPr>
-          <w:ilvl w:val="2"/>
-          <w:numId w:val="12"/>
-        </w:numPr>
-      </w:pPr>
-      <w:r>
-        <w:t>En liste over de top 5 vigtigste faktorer (fx vejr, ugedag, eller eventtype) skal præsenteres i form af visualiseringer.</w:t>
-      </w:r>
-    </w:p>
-    <w:p>
-      <w:pPr>
-        <w:numPr>
-          <w:ilvl w:val="1"/>
-          <w:numId w:val="12"/>
-        </w:numPr>
-      </w:pPr>
-      <w:r>
-        <w:rPr>
-          <w:b/>
-          <w:bCs/>
-        </w:rPr>
-        <w:t>Omfang:</w:t>
-      </w:r>
-      <w:r>
-        <w:t xml:space="preserve"> Medium – Fokus på dataforberedelse og brug af modeller som Random Forest til feature importance-analyse.</w:t>
-      </w:r>
-    </w:p>
-    <w:p>
-      <w:r>
-        <w:rPr>
-          <w:b/>
-          <w:bCs/>
-        </w:rPr>
-        <w:t>User Story 3: Analyse af historiske data</w:t>
-      </w:r>
-    </w:p>
-    <w:p>
-      <w:pPr>
+      <w:bookmarkStart w:id="6" w:name="_Toc183088843"/>
+      <w:r>
+        <w:t>Design</w:t>
+      </w:r>
+      <w:bookmarkEnd w:id="6"/>
+    </w:p>
+    <w:p>
+      <w:pPr>
+        <w:pStyle w:val="Heading1"/>
         <w:numPr>
           <w:ilvl w:val="0"/>
-          <w:numId w:val="13"/>
+          <w:numId w:val="16"/>
         </w:numPr>
       </w:pPr>
-      <w:r>
-        <w:rPr>
-          <w:b/>
-          <w:bCs/>
-        </w:rPr>
-        <w:t>Beskrivelse:</w:t>
-      </w:r>
-      <w:r>
-        <w:t xml:space="preserve"> Som en analytiker hos GAME vil jeg kunne analysere historiske deltagelsesmønstre, så jeg kan finde tilbagevendende tendenser, der kan bruges til planlægning.</w:t>
-      </w:r>
-    </w:p>
-    <w:p>
-      <w:pPr>
-        <w:numPr>
-          <w:ilvl w:val="1"/>
-          <w:numId w:val="13"/>
-        </w:numPr>
-      </w:pPr>
-      <w:r>
-        <w:rPr>
-          <w:b/>
-          <w:bCs/>
-        </w:rPr>
-        <w:t>Acceptance Criteria:</w:t>
-      </w:r>
-    </w:p>
-    <w:p>
-      <w:pPr>
-        <w:numPr>
-          <w:ilvl w:val="2"/>
-          <w:numId w:val="13"/>
-        </w:numPr>
-      </w:pPr>
-      <w:r>
-        <w:t>Analyse af deltagelsesmønstre skal inkludere visualiseringer af sæsonvariationer og trends.</w:t>
-      </w:r>
-    </w:p>
-    <w:p>
-      <w:pPr>
-        <w:numPr>
-          <w:ilvl w:val="2"/>
-          <w:numId w:val="13"/>
-        </w:numPr>
-      </w:pPr>
-      <w:r>
-        <w:t>Resultaterne skal præsenteres i et format, der er let forståeligt for ikke-tekniske brugere.</w:t>
-      </w:r>
-    </w:p>
-    <w:p>
-      <w:pPr>
-        <w:numPr>
-          <w:ilvl w:val="1"/>
-          <w:numId w:val="13"/>
-        </w:numPr>
-      </w:pPr>
-      <w:r>
-        <w:rPr>
-          <w:b/>
-          <w:bCs/>
-        </w:rPr>
-        <w:t>Omfang:</w:t>
-      </w:r>
-      <w:r>
-        <w:t xml:space="preserve"> Small – Fokus på eksisterende data og basisanalyse.</w:t>
-      </w:r>
-    </w:p>
-    <w:p>
-      <w:pPr>
-        <w:rPr>
-          <w:b/>
-          <w:bCs/>
-        </w:rPr>
-      </w:pPr>
-      <w:r>
-        <w:rPr>
-          <w:b/>
-          <w:bCs/>
-        </w:rPr>
-        <w:t>Non-funktionelle krav</w:t>
-      </w:r>
-    </w:p>
-    <w:p>
-      <w:r>
-        <w:t>De non-funktionelle krav sikrer, at applikationen er effektiv og brugervenlig:</w:t>
-      </w:r>
-    </w:p>
-    <w:p>
-      <w:pPr>
+      <w:bookmarkStart w:id="7" w:name="_Toc183088844"/>
+      <w:r>
+        <w:t>Implementering</w:t>
+      </w:r>
+      <w:bookmarkEnd w:id="7"/>
+    </w:p>
+    <w:p>
+      <w:pPr>
+        <w:pStyle w:val="Heading1"/>
         <w:numPr>
           <w:ilvl w:val="0"/>
-          <w:numId w:val="14"/>
+          <w:numId w:val="16"/>
         </w:numPr>
       </w:pPr>
-      <w:r>
-        <w:rPr>
-          <w:b/>
-          <w:bCs/>
-        </w:rPr>
-        <w:t>Ydelse:</w:t>
-      </w:r>
-      <w:r>
-        <w:t xml:space="preserve"> Applikationen skal kunne levere forudsigelser hurtigt (under 5 sekunder) ved indtastning af nye data.</w:t>
-      </w:r>
-    </w:p>
-    <w:p>
-      <w:pPr>
+      <w:bookmarkStart w:id="8" w:name="_Toc183088845"/>
+      <w:r>
+        <w:t>Test</w:t>
+      </w:r>
+      <w:bookmarkEnd w:id="8"/>
+    </w:p>
+    <w:p>
+      <w:pPr>
+        <w:pStyle w:val="Heading1"/>
         <w:numPr>
           <w:ilvl w:val="0"/>
-          <w:numId w:val="14"/>
+          <w:numId w:val="16"/>
         </w:numPr>
       </w:pPr>
-      <w:r>
-        <w:rPr>
-          <w:b/>
-          <w:bCs/>
-        </w:rPr>
-        <w:t>Skalerbarhed:</w:t>
-      </w:r>
-      <w:r>
-        <w:t xml:space="preserve"> Designet skal være fleksibelt og kunne tilpasses, hvis nye funktioner eller datakilder tilføjes i fremtiden.</w:t>
-      </w:r>
-    </w:p>
-    <w:p>
-      <w:pPr>
-        <w:numPr>
-          <w:ilvl w:val="0"/>
-          <w:numId w:val="14"/>
-        </w:numPr>
-      </w:pPr>
-      <w:r>
-        <w:rPr>
-          <w:b/>
-          <w:bCs/>
-        </w:rPr>
-        <w:t>Brugervenlighed:</w:t>
-      </w:r>
-      <w:r>
-        <w:t xml:space="preserve"> Streamlit-applikationen skal være intuitiv og kræve minimal træning for brugerne.</w:t>
-      </w:r>
-    </w:p>
-    <w:p>
-      <w:pPr>
-        <w:numPr>
-          <w:ilvl w:val="0"/>
-          <w:numId w:val="14"/>
-        </w:numPr>
-      </w:pPr>
-      <w:r>
-        <w:rPr>
-          <w:b/>
-          <w:bCs/>
-        </w:rPr>
-        <w:t>Sikkerhed:</w:t>
-      </w:r>
-      <w:r>
-        <w:t xml:space="preserve"> Adgang til data og applikationen skal være begrænset til relevante medarbejdere i GAME.</w:t>
-      </w:r>
-    </w:p>
-    <w:p>
-      <w:pPr>
-        <w:rPr>
-          <w:rFonts w:asciiTheme="majorHAnsi" w:eastAsiaTheme="majorEastAsia" w:hAnsiTheme="majorHAnsi" w:cstheme="majorBidi"/>
-          <w:color w:val="0F4761" w:themeColor="accent1" w:themeShade="BF"/>
-          <w:sz w:val="40"/>
-          <w:szCs w:val="40"/>
-        </w:rPr>
-      </w:pPr>
-    </w:p>
-    <w:p>
-      <w:pPr>
-        <w:numPr>
-          <w:ilvl w:val="0"/>
-          <w:numId w:val="2"/>
-        </w:numPr>
-        <w:rPr>
-          <w:rFonts w:asciiTheme="majorHAnsi" w:eastAsiaTheme="majorEastAsia" w:hAnsiTheme="majorHAnsi" w:cstheme="majorBidi"/>
-          <w:color w:val="0F4761" w:themeColor="accent1" w:themeShade="BF"/>
-          <w:sz w:val="40"/>
-          <w:szCs w:val="40"/>
-        </w:rPr>
-      </w:pPr>
-      <w:r>
-        <w:rPr>
-          <w:rFonts w:asciiTheme="majorHAnsi" w:eastAsiaTheme="majorEastAsia" w:hAnsiTheme="majorHAnsi" w:cstheme="majorBidi"/>
-          <w:color w:val="0F4761" w:themeColor="accent1" w:themeShade="BF"/>
-          <w:sz w:val="40"/>
-          <w:szCs w:val="40"/>
-        </w:rPr>
-        <w:t>Valg af teknologi(er)</w:t>
-      </w:r>
-    </w:p>
-    <w:p>
-      <w:pPr>
-        <w:rPr>
-          <w:b/>
-          <w:bCs/>
-        </w:rPr>
-      </w:pPr>
-      <w:r>
-        <w:rPr>
-          <w:b/>
-          <w:bCs/>
-        </w:rPr>
-        <w:t>Overvejelser og behov</w:t>
-      </w:r>
-    </w:p>
-    <w:p>
-      <w:r>
-        <w:t xml:space="preserve">Valget af teknologi blev foretaget med fokus på at opfylde både virksomhedens behov og de krav, der var til projektet. GAME ønskede en løsning, der kunne levere praktisk værdi ved at analysere og præsentere data, samtidig med at den var intuitiv og nem at bruge. Mit mål var at udvikle en løsning, </w:t>
-      </w:r>
-      <w:r>
-        <w:lastRenderedPageBreak/>
-        <w:t>der ikke blot matchede GAMEs behov, men som også gav mig mulighed for at udforske og styrke mine færdigheder inden for dataanalyse og machine learning. Det var desuden afgørende, at teknologivalget tog højde for den begrænsede tid til projektet.</w:t>
-      </w:r>
-    </w:p>
-    <w:p/>
-    <w:p>
-      <w:pPr>
-        <w:rPr>
-          <w:b/>
-          <w:bCs/>
-        </w:rPr>
-      </w:pPr>
-      <w:r>
-        <w:rPr>
-          <w:b/>
-          <w:bCs/>
-        </w:rPr>
-        <w:t>Alternativer og deres udfordringer</w:t>
-      </w:r>
-    </w:p>
-    <w:p>
-      <w:r>
-        <w:t>En af de løsninger, jeg overvejede, var at bygge en applikation med en Java-backend til databasestyring, Python til modellering og en React-baseret frontend. Denne arkitektur ville have været fleksibel og skalerbar, men den var for kompleks og tidskrævende i forhold til projektets omfang. Alternativt overvejede jeg Flask som en lettere backend-løsning kombineret med en dedikeret frontend. Flask kunne have leveret en enkel og tilpasselig webapplikation, men det ville stadig kræve en vis mængde tid og ressourcer til at udvikle og forbinde de forskellige dele.</w:t>
-      </w:r>
-    </w:p>
-    <w:p/>
-    <w:p>
-      <w:pPr>
-        <w:rPr>
-          <w:b/>
-          <w:bCs/>
-        </w:rPr>
-      </w:pPr>
-      <w:r>
-        <w:rPr>
-          <w:b/>
-          <w:bCs/>
-        </w:rPr>
-        <w:t>Endeligt valg: Streamlit</w:t>
-      </w:r>
-    </w:p>
-    <w:p>
-      <w:pPr>
-        <w:rPr>
-          <w:rFonts w:asciiTheme="majorHAnsi" w:eastAsiaTheme="majorEastAsia" w:hAnsiTheme="majorHAnsi" w:cstheme="majorBidi"/>
-          <w:color w:val="0F4761" w:themeColor="accent1" w:themeShade="BF"/>
-          <w:sz w:val="40"/>
-          <w:szCs w:val="40"/>
-        </w:rPr>
-      </w:pPr>
-      <w:r>
-        <w:t>Jeg valgte at bruge Streamlit som det primære framework til at præsentere resultaterne. Streamlit gjorde det muligt hurtigt at udvikle en løsning, hvor dataanalyser og visualiseringer kunne præsenteres på en brugervenlig måde. Det var et ideelt valg, fordi det fjernede behovet for omfattende frontend-udvikling og gjorde det muligt at fokusere på den centrale opgave: at udvikle og optimere datamodeller. Sammen med Python som kerneværktøj og biblioteker som Scikit-learn og TensorFlow var det muligt at bygge modeller til regression, klassifikation og clustering. Denne kombination sikrede, at jeg kunne levere en funktionel prototype, der opfyldte GAMEs behov inden for tidsrammen.</w:t>
-      </w:r>
-    </w:p>
-    <w:p>
-      <w:pPr>
-        <w:numPr>
-          <w:ilvl w:val="0"/>
-          <w:numId w:val="2"/>
-        </w:numPr>
-        <w:rPr>
-          <w:rFonts w:asciiTheme="majorHAnsi" w:eastAsiaTheme="majorEastAsia" w:hAnsiTheme="majorHAnsi" w:cstheme="majorBidi"/>
-          <w:color w:val="0F4761" w:themeColor="accent1" w:themeShade="BF"/>
-          <w:sz w:val="40"/>
-          <w:szCs w:val="40"/>
-        </w:rPr>
-      </w:pPr>
-      <w:r>
-        <w:rPr>
-          <w:rFonts w:asciiTheme="majorHAnsi" w:eastAsiaTheme="majorEastAsia" w:hAnsiTheme="majorHAnsi" w:cstheme="majorBidi"/>
-          <w:color w:val="0F4761" w:themeColor="accent1" w:themeShade="BF"/>
-          <w:sz w:val="40"/>
-          <w:szCs w:val="40"/>
-        </w:rPr>
-        <w:t>Valg af arkitektur</w:t>
-      </w:r>
-    </w:p>
-    <w:p>
-      <w:pPr>
-        <w:rPr>
-          <w:b/>
-          <w:bCs/>
-        </w:rPr>
-      </w:pPr>
-      <w:r>
-        <w:rPr>
-          <w:b/>
-          <w:bCs/>
-        </w:rPr>
-        <w:t>Overvejelser om arkitektur</w:t>
-      </w:r>
-    </w:p>
-    <w:p>
-      <w:r>
-        <w:t>Arkitekturen til projektet blev designet med fokus på enkelhed og effektivitet. GAME havde behov for en løsning, der hurtigt kunne implementeres og demonstrere værdien af datadrevet beslutningstagning. På grund af den begrænsede tid og projektets primære fokus på dataanalyse blev det nødvendigt at vælge en arkitektur, der reducerede kompleksiteten og maksimerede hastigheden i udviklingen.</w:t>
-      </w:r>
-    </w:p>
-    <w:p/>
-    <w:p>
-      <w:pPr>
-        <w:rPr>
-          <w:b/>
-          <w:bCs/>
-        </w:rPr>
-      </w:pPr>
-      <w:r>
-        <w:rPr>
-          <w:b/>
-          <w:bCs/>
-        </w:rPr>
-        <w:t>Forskellige alternativer</w:t>
-      </w:r>
-    </w:p>
-    <w:p>
-      <w:r>
-        <w:t>Jeg overvejede en flerlaget arkitektur, hvor backend og frontend blev udviklet separat. En mulighed var at anvende Flask som backend til at køre modellerne og håndtere dataintegration, mens en frontend i React kunne bruges til præsentation. Denne løsning ville have givet større fleksibilitet, men den krævede samtidig mere tid og flere ressourcer.</w:t>
-      </w:r>
-    </w:p>
-    <w:p>
-      <w:r>
-        <w:t>En anden overvejelse var at bruge en kombination af en ekstern database med et traditionelt REST API. Selvom dette ville have været en robust løsning, var det ikke nødvendigt for projektet, da datamængden og kravene til opbevaring ikke var særlig store.</w:t>
-      </w:r>
-    </w:p>
-    <w:p/>
-    <w:p>
-      <w:pPr>
-        <w:rPr>
-          <w:b/>
-          <w:bCs/>
-        </w:rPr>
-      </w:pPr>
-      <w:r>
-        <w:rPr>
-          <w:b/>
-          <w:bCs/>
-        </w:rPr>
-        <w:lastRenderedPageBreak/>
-        <w:t>Streamlit som løsning</w:t>
-      </w:r>
-    </w:p>
-    <w:p>
-      <w:r>
-        <w:t>Streamlit blev valgt som den samlede arkitektur til projektet, da det forenede frontend og backend i én løsning. Dette gjorde det muligt at fokusere på udvikling af datamodeller og samtidig skabe en interaktiv applikation uden at skulle bygge separate systemer. Streamlit var ideelt til hurtigt at præsentere de forskellige forudsigelsesmodeller og visualiseringer, som projektet krævede.</w:t>
-      </w:r>
-    </w:p>
-    <w:p>
-      <w:r>
-        <w:t>Ved at bruge Python sammen med Streamlit kunne jeg holde arkitekturen enkel og samtidig levere en løsning, der var skræddersyet til GAMEs behov. Arkitekturen gjorde det muligt at opnå en høj grad af funktionalitet, samtidig med at den var nem at vedligeholde og forstå for virksomhedens medarbejdere.</w:t>
-      </w:r>
-    </w:p>
-    <w:p>
-      <w:pPr>
-        <w:numPr>
-          <w:ilvl w:val="0"/>
-          <w:numId w:val="2"/>
-        </w:numPr>
-        <w:rPr>
-          <w:rFonts w:asciiTheme="majorHAnsi" w:eastAsiaTheme="majorEastAsia" w:hAnsiTheme="majorHAnsi" w:cstheme="majorBidi"/>
-          <w:color w:val="0F4761" w:themeColor="accent1" w:themeShade="BF"/>
-          <w:sz w:val="40"/>
-          <w:szCs w:val="40"/>
-        </w:rPr>
-      </w:pPr>
-      <w:r>
-        <w:rPr>
-          <w:rFonts w:asciiTheme="majorHAnsi" w:eastAsiaTheme="majorEastAsia" w:hAnsiTheme="majorHAnsi" w:cstheme="majorBidi"/>
-          <w:color w:val="0F4761" w:themeColor="accent1" w:themeShade="BF"/>
-          <w:sz w:val="40"/>
-          <w:szCs w:val="40"/>
-        </w:rPr>
-        <w:t>Design</w:t>
-      </w:r>
-    </w:p>
-    <w:p>
-      <w:pPr>
-        <w:numPr>
-          <w:ilvl w:val="0"/>
-          <w:numId w:val="2"/>
-        </w:numPr>
-        <w:rPr>
-          <w:rFonts w:asciiTheme="majorHAnsi" w:eastAsiaTheme="majorEastAsia" w:hAnsiTheme="majorHAnsi" w:cstheme="majorBidi"/>
-          <w:color w:val="0F4761" w:themeColor="accent1" w:themeShade="BF"/>
-          <w:sz w:val="40"/>
-          <w:szCs w:val="40"/>
-        </w:rPr>
-      </w:pPr>
-      <w:r>
-        <w:rPr>
-          <w:rFonts w:asciiTheme="majorHAnsi" w:eastAsiaTheme="majorEastAsia" w:hAnsiTheme="majorHAnsi" w:cstheme="majorBidi"/>
-          <w:color w:val="0F4761" w:themeColor="accent1" w:themeShade="BF"/>
-          <w:sz w:val="40"/>
-          <w:szCs w:val="40"/>
-        </w:rPr>
-        <w:t>Implementering</w:t>
-      </w:r>
-    </w:p>
-    <w:p>
-      <w:pPr>
-        <w:numPr>
-          <w:ilvl w:val="0"/>
-          <w:numId w:val="2"/>
-        </w:numPr>
-        <w:rPr>
-          <w:rFonts w:asciiTheme="majorHAnsi" w:eastAsiaTheme="majorEastAsia" w:hAnsiTheme="majorHAnsi" w:cstheme="majorBidi"/>
-          <w:color w:val="0F4761" w:themeColor="accent1" w:themeShade="BF"/>
-          <w:sz w:val="40"/>
-          <w:szCs w:val="40"/>
-        </w:rPr>
-      </w:pPr>
-      <w:r>
-        <w:rPr>
-          <w:rFonts w:asciiTheme="majorHAnsi" w:eastAsiaTheme="majorEastAsia" w:hAnsiTheme="majorHAnsi" w:cstheme="majorBidi"/>
-          <w:color w:val="0F4761" w:themeColor="accent1" w:themeShade="BF"/>
-          <w:sz w:val="40"/>
-          <w:szCs w:val="40"/>
-        </w:rPr>
-        <w:t>Test</w:t>
-      </w:r>
-    </w:p>
-    <w:p>
-      <w:pPr>
-        <w:numPr>
-          <w:ilvl w:val="0"/>
-          <w:numId w:val="2"/>
-        </w:numPr>
-        <w:rPr>
-          <w:rFonts w:asciiTheme="majorHAnsi" w:eastAsiaTheme="majorEastAsia" w:hAnsiTheme="majorHAnsi" w:cstheme="majorBidi"/>
-          <w:color w:val="0F4761" w:themeColor="accent1" w:themeShade="BF"/>
-          <w:sz w:val="40"/>
-          <w:szCs w:val="40"/>
-        </w:rPr>
-      </w:pPr>
-      <w:r>
-        <w:rPr>
-          <w:rFonts w:asciiTheme="majorHAnsi" w:eastAsiaTheme="majorEastAsia" w:hAnsiTheme="majorHAnsi" w:cstheme="majorBidi"/>
-          <w:color w:val="0F4761" w:themeColor="accent1" w:themeShade="BF"/>
-          <w:sz w:val="40"/>
-          <w:szCs w:val="40"/>
-        </w:rPr>
+      <w:bookmarkStart w:id="9" w:name="_Toc183088846"/>
+      <w:r>
         <w:t>Evaluering / konklusion</w:t>
       </w:r>
+      <w:bookmarkEnd w:id="9"/>
     </w:p>
     <w:p/>
     <w:p/>
@@ -2504,6 +3701,95 @@
     </w:lvl>
   </w:abstractNum>
   <w:abstractNum w:abstractNumId="7" w15:restartNumberingAfterBreak="0">
+    <w:nsid w:val="26607B5A"/>
+    <w:multiLevelType w:val="hybridMultilevel"/>
+    <w:tmpl w:val="A72EFD10"/>
+    <w:lvl w:ilvl="0" w:tplc="0406000F">
+      <w:start w:val="1"/>
+      <w:numFmt w:val="decimal"/>
+      <w:lvlText w:val="%1."/>
+      <w:lvlJc w:val="left"/>
+      <w:pPr>
+        <w:ind w:left="720" w:hanging="360"/>
+      </w:pPr>
+      <w:rPr>
+        <w:rFonts w:hint="default"/>
+      </w:rPr>
+    </w:lvl>
+    <w:lvl w:ilvl="1" w:tplc="04060019" w:tentative="1">
+      <w:start w:val="1"/>
+      <w:numFmt w:val="lowerLetter"/>
+      <w:lvlText w:val="%2."/>
+      <w:lvlJc w:val="left"/>
+      <w:pPr>
+        <w:ind w:left="1440" w:hanging="360"/>
+      </w:pPr>
+    </w:lvl>
+    <w:lvl w:ilvl="2" w:tplc="0406001B" w:tentative="1">
+      <w:start w:val="1"/>
+      <w:numFmt w:val="lowerRoman"/>
+      <w:lvlText w:val="%3."/>
+      <w:lvlJc w:val="right"/>
+      <w:pPr>
+        <w:ind w:left="2160" w:hanging="180"/>
+      </w:pPr>
+    </w:lvl>
+    <w:lvl w:ilvl="3" w:tplc="0406000F" w:tentative="1">
+      <w:start w:val="1"/>
+      <w:numFmt w:val="decimal"/>
+      <w:lvlText w:val="%4."/>
+      <w:lvlJc w:val="left"/>
+      <w:pPr>
+        <w:ind w:left="2880" w:hanging="360"/>
+      </w:pPr>
+    </w:lvl>
+    <w:lvl w:ilvl="4" w:tplc="04060019" w:tentative="1">
+      <w:start w:val="1"/>
+      <w:numFmt w:val="lowerLetter"/>
+      <w:lvlText w:val="%5."/>
+      <w:lvlJc w:val="left"/>
+      <w:pPr>
+        <w:ind w:left="3600" w:hanging="360"/>
+      </w:pPr>
+    </w:lvl>
+    <w:lvl w:ilvl="5" w:tplc="0406001B" w:tentative="1">
+      <w:start w:val="1"/>
+      <w:numFmt w:val="lowerRoman"/>
+      <w:lvlText w:val="%6."/>
+      <w:lvlJc w:val="right"/>
+      <w:pPr>
+        <w:ind w:left="4320" w:hanging="180"/>
+      </w:pPr>
+    </w:lvl>
+    <w:lvl w:ilvl="6" w:tplc="0406000F" w:tentative="1">
+      <w:start w:val="1"/>
+      <w:numFmt w:val="decimal"/>
+      <w:lvlText w:val="%7."/>
+      <w:lvlJc w:val="left"/>
+      <w:pPr>
+        <w:ind w:left="5040" w:hanging="360"/>
+      </w:pPr>
+    </w:lvl>
+    <w:lvl w:ilvl="7" w:tplc="04060019" w:tentative="1">
+      <w:start w:val="1"/>
+      <w:numFmt w:val="lowerLetter"/>
+      <w:lvlText w:val="%8."/>
+      <w:lvlJc w:val="left"/>
+      <w:pPr>
+        <w:ind w:left="5760" w:hanging="360"/>
+      </w:pPr>
+    </w:lvl>
+    <w:lvl w:ilvl="8" w:tplc="0406001B" w:tentative="1">
+      <w:start w:val="1"/>
+      <w:numFmt w:val="lowerRoman"/>
+      <w:lvlText w:val="%9."/>
+      <w:lvlJc w:val="right"/>
+      <w:pPr>
+        <w:ind w:left="6480" w:hanging="180"/>
+      </w:pPr>
+    </w:lvl>
+  </w:abstractNum>
+  <w:abstractNum w:abstractNumId="8" w15:restartNumberingAfterBreak="0">
     <w:nsid w:val="28546B68"/>
     <w:multiLevelType w:val="multilevel"/>
     <w:tmpl w:val="A68CFA08"/>
@@ -2652,7 +3938,7 @@
       </w:rPr>
     </w:lvl>
   </w:abstractNum>
-  <w:abstractNum w:abstractNumId="8" w15:restartNumberingAfterBreak="0">
+  <w:abstractNum w:abstractNumId="9" w15:restartNumberingAfterBreak="0">
     <w:nsid w:val="36E413F4"/>
     <w:multiLevelType w:val="hybridMultilevel"/>
     <w:tmpl w:val="05BEBCC6"/>
@@ -2764,7 +4050,7 @@
       </w:rPr>
     </w:lvl>
   </w:abstractNum>
-  <w:abstractNum w:abstractNumId="9" w15:restartNumberingAfterBreak="0">
+  <w:abstractNum w:abstractNumId="10" w15:restartNumberingAfterBreak="0">
     <w:nsid w:val="3B531F98"/>
     <w:multiLevelType w:val="multilevel"/>
     <w:tmpl w:val="8BCC7A6E"/>
@@ -2913,7 +4199,7 @@
       </w:rPr>
     </w:lvl>
   </w:abstractNum>
-  <w:abstractNum w:abstractNumId="10" w15:restartNumberingAfterBreak="0">
+  <w:abstractNum w:abstractNumId="11" w15:restartNumberingAfterBreak="0">
     <w:nsid w:val="435270EF"/>
     <w:multiLevelType w:val="hybridMultilevel"/>
     <w:tmpl w:val="B2DE7A46"/>
@@ -3026,7 +4312,7 @@
       </w:pPr>
     </w:lvl>
   </w:abstractNum>
-  <w:abstractNum w:abstractNumId="11" w15:restartNumberingAfterBreak="0">
+  <w:abstractNum w:abstractNumId="12" w15:restartNumberingAfterBreak="0">
     <w:nsid w:val="5FA629CA"/>
     <w:multiLevelType w:val="hybridMultilevel"/>
     <w:tmpl w:val="BD70E816"/>
@@ -3138,7 +4424,7 @@
       </w:rPr>
     </w:lvl>
   </w:abstractNum>
-  <w:abstractNum w:abstractNumId="12" w15:restartNumberingAfterBreak="0">
+  <w:abstractNum w:abstractNumId="13" w15:restartNumberingAfterBreak="0">
     <w:nsid w:val="66064A0A"/>
     <w:multiLevelType w:val="multilevel"/>
     <w:tmpl w:val="5E4AD192"/>
@@ -3283,7 +4569,7 @@
       </w:rPr>
     </w:lvl>
   </w:abstractNum>
-  <w:abstractNum w:abstractNumId="13" w15:restartNumberingAfterBreak="0">
+  <w:abstractNum w:abstractNumId="14" w15:restartNumberingAfterBreak="0">
     <w:nsid w:val="68570C6C"/>
     <w:multiLevelType w:val="multilevel"/>
     <w:tmpl w:val="9C18E698"/>
@@ -3428,7 +4714,7 @@
       </w:rPr>
     </w:lvl>
   </w:abstractNum>
-  <w:abstractNum w:abstractNumId="14" w15:restartNumberingAfterBreak="0">
+  <w:abstractNum w:abstractNumId="15" w15:restartNumberingAfterBreak="0">
     <w:nsid w:val="78325736"/>
     <w:multiLevelType w:val="multilevel"/>
     <w:tmpl w:val="D486C73C"/>
@@ -3578,31 +4864,31 @@
     </w:lvl>
   </w:abstractNum>
   <w:num w:numId="1" w16cid:durableId="1536498476">
-    <w:abstractNumId w:val="8"/>
+    <w:abstractNumId w:val="9"/>
   </w:num>
   <w:num w:numId="2" w16cid:durableId="1863860151">
-    <w:abstractNumId w:val="10"/>
+    <w:abstractNumId w:val="11"/>
   </w:num>
   <w:num w:numId="3" w16cid:durableId="1152334709">
-    <w:abstractNumId w:val="11"/>
+    <w:abstractNumId w:val="12"/>
   </w:num>
   <w:num w:numId="4" w16cid:durableId="969479346">
-    <w:abstractNumId w:val="12"/>
+    <w:abstractNumId w:val="13"/>
   </w:num>
   <w:num w:numId="5" w16cid:durableId="1010832494">
     <w:abstractNumId w:val="6"/>
   </w:num>
   <w:num w:numId="6" w16cid:durableId="168061918">
-    <w:abstractNumId w:val="13"/>
+    <w:abstractNumId w:val="14"/>
   </w:num>
   <w:num w:numId="7" w16cid:durableId="1241914619">
-    <w:abstractNumId w:val="7"/>
+    <w:abstractNumId w:val="8"/>
   </w:num>
   <w:num w:numId="8" w16cid:durableId="786433673">
     <w:abstractNumId w:val="0"/>
   </w:num>
   <w:num w:numId="9" w16cid:durableId="1783572986">
-    <w:abstractNumId w:val="14"/>
+    <w:abstractNumId w:val="15"/>
   </w:num>
   <w:num w:numId="10" w16cid:durableId="1190684739">
     <w:abstractNumId w:val="2"/>
@@ -3617,10 +4903,13 @@
     <w:abstractNumId w:val="4"/>
   </w:num>
   <w:num w:numId="14" w16cid:durableId="418136663">
-    <w:abstractNumId w:val="9"/>
+    <w:abstractNumId w:val="10"/>
   </w:num>
   <w:num w:numId="15" w16cid:durableId="1850217504">
     <w:abstractNumId w:val="3"/>
+  </w:num>
+  <w:num w:numId="16" w16cid:durableId="1317690105">
+    <w:abstractNumId w:val="7"/>
   </w:num>
 </w:numbering>
 </file>
@@ -4229,6 +5518,7 @@
   <w:style w:type="character" w:default="1" w:styleId="DefaultParagraphFont">
     <w:name w:val="Default Paragraph Font"/>
     <w:uiPriority w:val="1"/>
+    <w:semiHidden/>
     <w:unhideWhenUsed/>
   </w:style>
   <w:style w:type="table" w:default="1" w:styleId="TableNormal">
@@ -4635,6 +5925,18 @@
       <w14:ligatures w14:val="none"/>
     </w:rPr>
   </w:style>
+  <w:style w:type="paragraph" w:styleId="TOC1">
+    <w:name w:val="toc 1"/>
+    <w:basedOn w:val="Normal"/>
+    <w:next w:val="Normal"/>
+    <w:autoRedefine/>
+    <w:uiPriority w:val="39"/>
+    <w:unhideWhenUsed/>
+    <w:rsid w:val="00331057"/>
+    <w:pPr>
+      <w:spacing w:after="100"/>
+    </w:pPr>
+  </w:style>
 </w:styles>
 </file>
 

</xml_diff>

<commit_message>
Added house data and cleaning
</commit_message>
<xml_diff>
--- a/Rapport/Hovedopgave 2024 Pelle Vedsmand.docx
+++ b/Rapport/Hovedopgave 2024 Pelle Vedsmand.docx
@@ -38,23 +38,13 @@
         </w:rPr>
         <w:tab/>
       </w:r>
-      <w:proofErr w:type="spellStart"/>
       <w:r>
         <w:rPr>
           <w:sz w:val="24"/>
           <w:szCs w:val="24"/>
           <w:lang w:val="en-US"/>
         </w:rPr>
-        <w:t>Hovedopgave</w:t>
-      </w:r>
-      <w:proofErr w:type="spellEnd"/>
-      <w:r>
-        <w:rPr>
-          <w:sz w:val="24"/>
-          <w:szCs w:val="24"/>
-          <w:lang w:val="en-US"/>
-        </w:rPr>
-        <w:t xml:space="preserve"> – Pelle Hald Vedsmand</w:t>
+        <w:t>Hovedopgave – Pelle Hald Vedsmand</w:t>
       </w:r>
     </w:p>
     <w:p>
@@ -989,44 +979,45 @@
         <w:br/>
       </w:r>
       <w:r>
-        <w:rPr>
-          <w:b/>
-          <w:bCs/>
-        </w:rPr>
-        <w:t>Udvikling i praktik</w:t>
-      </w:r>
-      <w:r>
-        <w:rPr>
-          <w:b/>
-          <w:bCs/>
-        </w:rPr>
-        <w:t>ophold</w:t>
-      </w:r>
-      <w:r>
-        <w:t>:</w:t>
-      </w:r>
-      <w:r>
         <w:br/>
       </w:r>
       <w:r>
         <w:t xml:space="preserve">Under min praktikperiode skabte jeg en pipeline, der skulle </w:t>
       </w:r>
       <w:r>
-        <w:t xml:space="preserve">automatisere og forbedre </w:t>
-      </w:r>
-      <w:proofErr w:type="spellStart"/>
-      <w:r>
-        <w:t>GAMEs</w:t>
-      </w:r>
-      <w:proofErr w:type="spellEnd"/>
-      <w:r>
-        <w:t xml:space="preserve"> arbejde med dataanalyser. Derudover hjalp jeg forskellige teams i GAME med analyse og modellering af data, dog på projektbasis</w:t>
+        <w:t>automatisere og forbedre GAMEs arbejde med dataanalyser. Derudover hjalp jeg forskellige teams i GAME med analyse og modellering af data, dog på projektbasis</w:t>
       </w:r>
       <w:r>
         <w:t>.</w:t>
       </w:r>
       <w:r>
         <w:t xml:space="preserve"> </w:t>
+      </w:r>
+    </w:p>
+    <w:p>
+      <w:r>
+        <w:t>Mit arbejde i praktikperioden gav GAME en forståelse for mulighederne ved brug af Bis teknikker og værktøjer til bedre at forstå data, og hvordan data kan være med til at påvirke fremtidige beslutninger.</w:t>
+      </w:r>
+      <w:r>
+        <w:br/>
+        <w:t>Med fokus på viderebygning af dataredskaber og BI, vil følgende rapport beskrive udviklingen af en grundig analyse af GAME’s</w:t>
+      </w:r>
+      <w:r>
+        <w:t xml:space="preserve"> Event data, også kaldet playmaker data, GAME’s house data </w:t>
+      </w:r>
+      <w:r>
+        <w:t>samt prediction modeller</w:t>
+      </w:r>
+      <w:r>
+        <w:t xml:space="preserve"> for begge</w:t>
+      </w:r>
+      <w:r>
+        <w:t>.</w:t>
+      </w:r>
+    </w:p>
+    <w:p>
+      <w:r>
+        <w:t xml:space="preserve">Rapporten skal vise udviklingsforløbet, samt hvilke overvejelser jeg har dannet mig. </w:t>
       </w:r>
     </w:p>
     <w:p>
@@ -1039,29 +1030,14 @@
       </w:pPr>
       <w:bookmarkStart w:id="1" w:name="_Toc183088838"/>
       <w:r>
+        <w:lastRenderedPageBreak/>
         <w:t>Indledning</w:t>
       </w:r>
       <w:bookmarkEnd w:id="1"/>
     </w:p>
     <w:p>
       <w:r>
-        <w:t xml:space="preserve">Hvordan kan data-drevne beslutninger skabe </w:t>
-      </w:r>
-      <w:proofErr w:type="spellStart"/>
-      <w:r>
-        <w:t>success</w:t>
-      </w:r>
-      <w:proofErr w:type="spellEnd"/>
-      <w:r>
-        <w:t xml:space="preserve"> for GAME? Og hvordan kan data </w:t>
-      </w:r>
-      <w:proofErr w:type="spellStart"/>
-      <w:r>
-        <w:t>engineering</w:t>
-      </w:r>
-      <w:proofErr w:type="spellEnd"/>
-      <w:r>
-        <w:t xml:space="preserve"> samt Business Intelligence bruges til at skabe disse beslutninger?</w:t>
+        <w:t>Hvordan kan data-drevne beslutninger skabe success for GAME? Og hvordan kan data engineering samt Business Intelligence bruges til at skabe disse beslutninger?</w:t>
       </w:r>
       <w:r>
         <w:br/>
@@ -1069,40 +1045,44 @@
       </w:r>
       <w:r>
         <w:br/>
-        <w:t xml:space="preserve">Denne rapport vil beskrive, hvordan man kan bruge Business Intelligences principper og værktøjer til at skabe analyser og modeller, som vil kunne påvirke </w:t>
-      </w:r>
-      <w:proofErr w:type="spellStart"/>
-      <w:r>
-        <w:t>GAMEs</w:t>
-      </w:r>
-      <w:proofErr w:type="spellEnd"/>
-      <w:r>
-        <w:t xml:space="preserve"> vækst som firma.</w:t>
-      </w:r>
-    </w:p>
-    <w:p>
-      <w:r>
-        <w:lastRenderedPageBreak/>
-        <w:t>Under min praktikperiode håndterede jeg dataanalysearbejde i flere projekter. Heri fik GAME en forståelse for mulighederne med Business Intelligence.</w:t>
+        <w:t>Denne rapport vil beskrive, hvordan man kan bruge Business Intelligences principper og værktøjer til at skabe analyser og modeller, som vil kunne påvirke GAMEs vækst som firma.</w:t>
+      </w:r>
+    </w:p>
+    <w:p>
+      <w:r>
+        <w:t>GAME’s data er opdelt i Event data (Playmaker data) og House data.</w:t>
       </w:r>
       <w:r>
         <w:br/>
+        <w:t xml:space="preserve">- Event dataen giver et overblik over de events som GAME afholder rundt omkring ude i Danmark. </w:t>
       </w:r>
       <w:r>
         <w:br/>
-        <w:t xml:space="preserve">I følgende rapport er der opstillet forskellige </w:t>
-      </w:r>
-      <w:proofErr w:type="spellStart"/>
-      <w:r>
-        <w:t>prediction</w:t>
-      </w:r>
-      <w:proofErr w:type="spellEnd"/>
-      <w:r>
-        <w:t xml:space="preserve"> models, baseret på data i og udenfor GAME, der skal gøre det muligt at forudsige deltagelsen til fremtidige events.</w:t>
-      </w:r>
+        <w:t>- House dataen dækker over besøgene i såkaldte ”GAME huse”, hvor alle medlemmer kan komme og dyrke sport.</w:t>
+      </w:r>
+    </w:p>
+    <w:p>
       <w:r>
         <w:br/>
-        <w:t>GAME vil med denne viden kunne optimere events med flere/færre instruktører og materiel.  De vil også få dannet en større forståelse for diverse deltagelsesmønstre, samt korrelationen mellem deltagelsestal og features, både i GAME, men også udefrakommende.</w:t>
+        <w:t>I følgende rapport er der opstillet forskellige prediction models, baseret på data i og udenfor GAME, der skal gøre det muligt at forudsige deltagelsen til fremtidige events</w:t>
+      </w:r>
+      <w:r>
+        <w:t xml:space="preserve"> og i husene.</w:t>
+      </w:r>
+      <w:r>
+        <w:br/>
+        <w:t>GAME vil med denne viden kunne optimere events med flere/færre instruktører og materiel.</w:t>
+      </w:r>
+      <w:r>
+        <w:br/>
+        <w:t>De vil kunne forstå deltagelsen i husene, og på den måde kunne foretage beslutninger baseret på dette.</w:t>
+      </w:r>
+      <w:r>
+        <w:br/>
+        <w:t>GAME</w:t>
+      </w:r>
+      <w:r>
+        <w:t xml:space="preserve"> vil også få dannet en større forståelse for diverse deltagelsesmønstre, samt korrelationen mellem deltagelsestal og features, både i GAME, men også udefrakommende.</w:t>
       </w:r>
     </w:p>
     <w:p/>
@@ -1141,7 +1121,13 @@
     </w:p>
     <w:p>
       <w:r>
-        <w:t xml:space="preserve">GAME er en NGO, der er sponsoreret af diverse fonde, firmaer og legater. GAME skal derfor ud </w:t>
+        <w:t xml:space="preserve">GAME er en NGO, der er sponsoreret af diverse fonde, firmaer og legater. </w:t>
+      </w:r>
+      <w:r>
+        <w:t>De</w:t>
+      </w:r>
+      <w:r>
+        <w:t xml:space="preserve"> skal derfor ud </w:t>
       </w:r>
       <w:r>
         <w:t>at</w:t>
@@ -1179,20 +1165,18 @@
     </w:p>
     <w:p>
       <w:r>
-        <w:t xml:space="preserve">Udviklingen af </w:t>
-      </w:r>
-      <w:proofErr w:type="spellStart"/>
-      <w:r>
-        <w:t>prediction</w:t>
-      </w:r>
-      <w:proofErr w:type="spellEnd"/>
-      <w:r>
-        <w:t xml:space="preserve"> models vil hjælpe GAME med at vokse som virksomhed, da de vil kunne skabe bedre finansielt råderum, ved at kunne distribuere budgettet til de rigtige events.</w:t>
-      </w:r>
-    </w:p>
-    <w:p>
-      <w:r>
-        <w:t>Forståelse af sammenhængen mellem datamønstre i og udenfor GAME, og hvordan de kan forbedre deltagelsen til fremtidige events.</w:t>
+        <w:t>Udviklingen af prediction models vil hjælpe GAME med at vokse som virksomhed, da de vil kunne skabe bedre finansielt råderum, ved at kunne distribuere budgettet til de rigtige events</w:t>
+      </w:r>
+      <w:r>
+        <w:t xml:space="preserve"> og i husene.</w:t>
+      </w:r>
+    </w:p>
+    <w:p>
+      <w:r>
+        <w:t>Forståelse af sammenhængen mellem datamønstre i og udenfor GAME, og hvordan de kan forbedre deltagelsen til fremtidige events</w:t>
+      </w:r>
+      <w:r>
+        <w:t xml:space="preserve"> og i husene.</w:t>
       </w:r>
     </w:p>
     <w:p>
@@ -1219,7 +1203,14 @@
         </w:numPr>
       </w:pPr>
       <w:r>
-        <w:t>GAME har problemer med at forudsige antal deltagere til fremtidige events, og de bruger derfor, til tider, for mange penge på events med lav deltagelse.</w:t>
+        <w:lastRenderedPageBreak/>
+        <w:t xml:space="preserve">GAME har problemer med at forudsige antal deltagere til fremtidige events, og de bruger derfor, til tider, for mange penge </w:t>
+      </w:r>
+      <w:r>
+        <w:t>på instruktører og materiel til events med lav deltagelse</w:t>
+      </w:r>
+      <w:r>
+        <w:t>.</w:t>
       </w:r>
     </w:p>
     <w:p>
@@ -1231,7 +1222,7 @@
         </w:numPr>
       </w:pPr>
       <w:r>
-        <w:t>GAME har svært ved at forstå hvilke ”features”, der påvirker deres deltagelsestal til events.</w:t>
+        <w:t>GAME har svært ved at forstå hvilke ”features”, der påvirker deres deltagelsestal.</w:t>
       </w:r>
     </w:p>
     <w:p>
@@ -1260,6 +1251,18 @@
     </w:p>
     <w:p>
       <w:pPr>
+        <w:pStyle w:val="ListParagraph"/>
+        <w:numPr>
+          <w:ilvl w:val="0"/>
+          <w:numId w:val="3"/>
+        </w:numPr>
+      </w:pPr>
+      <w:r>
+        <w:t>Kan man finde en sammenhæng eller grupperinger (Clusters) hos deltagerne?</w:t>
+      </w:r>
+    </w:p>
+    <w:p>
+      <w:pPr>
         <w:rPr>
           <w:b/>
           <w:bCs/>
@@ -1301,8 +1304,13 @@
         </w:numPr>
       </w:pPr>
       <w:r>
-        <w:lastRenderedPageBreak/>
-        <w:t>Reducere unødvendige omkostninger ved events med lav deltagelse ved hjælp af præcise forudsigelser af deltagertal.</w:t>
+        <w:t>Reducere unødvendige omkostninger ved events</w:t>
+      </w:r>
+      <w:r>
+        <w:t xml:space="preserve"> og i husene</w:t>
+      </w:r>
+      <w:r>
+        <w:t xml:space="preserve"> med lav deltagelse ved hjælp af præcise forudsigelser af deltagertal.</w:t>
       </w:r>
     </w:p>
     <w:p>
@@ -1313,15 +1321,7 @@
         </w:numPr>
       </w:pPr>
       <w:r>
-        <w:t xml:space="preserve">Øge </w:t>
-      </w:r>
-      <w:proofErr w:type="spellStart"/>
-      <w:r>
-        <w:t>GAMEs</w:t>
-      </w:r>
-      <w:proofErr w:type="spellEnd"/>
-      <w:r>
-        <w:t xml:space="preserve"> finansielle råderum ved mere effektiv allokering af ressourcer og budget.</w:t>
+        <w:t>Øge GAMEs finansielle råderum ved mere effektiv allokering af ressourcer og budget.</w:t>
       </w:r>
     </w:p>
     <w:p>
@@ -1347,15 +1347,7 @@
         </w:numPr>
       </w:pPr>
       <w:r>
-        <w:t xml:space="preserve">Forbedre effektiviteten i planlægning og afholdelse af events gennem automatiserede dataanalyser og </w:t>
-      </w:r>
-      <w:proofErr w:type="spellStart"/>
-      <w:r>
-        <w:t>prediction</w:t>
-      </w:r>
-      <w:proofErr w:type="spellEnd"/>
-      <w:r>
-        <w:t xml:space="preserve"> models.</w:t>
+        <w:t>Forbedre effektiviteten i planlægning og afholdelse af events gennem automatiserede dataanalyser og prediction models.</w:t>
       </w:r>
     </w:p>
     <w:p>
@@ -1392,7 +1384,13 @@
         </w:numPr>
       </w:pPr>
       <w:r>
-        <w:t>Øge kundetilfredshed ved at optimere antallet af instruktører og materialer til events, så deltagerne får en bedre oplevelse.</w:t>
+        <w:t>Øge kundetilfredshed ved at optimere antallet af instruktører og materialer til events</w:t>
+      </w:r>
+      <w:r>
+        <w:t xml:space="preserve"> og i husene</w:t>
+      </w:r>
+      <w:r>
+        <w:t>, så deltagerne får en bedre oplevelse.</w:t>
       </w:r>
     </w:p>
     <w:p>
@@ -1406,170 +1404,6 @@
         <w:t>Forbedre deltagelsesmønstrene ved at identificere og handle på de vigtigste faktorer, der påvirker deltagelsen.</w:t>
       </w:r>
     </w:p>
-    <w:p>
-      <w:pPr>
-        <w:rPr>
-          <w:b/>
-          <w:bCs/>
-        </w:rPr>
-      </w:pPr>
-      <w:r>
-        <w:rPr>
-          <w:b/>
-          <w:bCs/>
-        </w:rPr>
-        <w:t>INVEST-mål</w:t>
-      </w:r>
-    </w:p>
-    <w:p>
-      <w:r>
-        <w:t>Målene er defineret efter INVEST-principperne:</w:t>
-      </w:r>
-    </w:p>
-    <w:p>
-      <w:pPr>
-        <w:numPr>
-          <w:ilvl w:val="0"/>
-          <w:numId w:val="10"/>
-        </w:numPr>
-      </w:pPr>
-      <w:r>
-        <w:rPr>
-          <w:b/>
-          <w:bCs/>
-        </w:rPr>
-        <w:t>Independent</w:t>
-      </w:r>
-      <w:r>
-        <w:t>: Modellerne kan implementeres og bruges uden afhængighed af andre systemer.</w:t>
-      </w:r>
-    </w:p>
-    <w:p>
-      <w:pPr>
-        <w:numPr>
-          <w:ilvl w:val="0"/>
-          <w:numId w:val="10"/>
-        </w:numPr>
-      </w:pPr>
-      <w:r>
-        <w:rPr>
-          <w:b/>
-          <w:bCs/>
-        </w:rPr>
-        <w:t>Negotiable</w:t>
-      </w:r>
-      <w:r>
-        <w:t xml:space="preserve">: Målene er fleksible og kan tilpasses </w:t>
-      </w:r>
-      <w:proofErr w:type="spellStart"/>
-      <w:r>
-        <w:t>GAMEs</w:t>
-      </w:r>
-      <w:proofErr w:type="spellEnd"/>
-      <w:r>
-        <w:t xml:space="preserve"> specifikke behov.</w:t>
-      </w:r>
-    </w:p>
-    <w:p>
-      <w:pPr>
-        <w:numPr>
-          <w:ilvl w:val="0"/>
-          <w:numId w:val="10"/>
-        </w:numPr>
-      </w:pPr>
-      <w:proofErr w:type="spellStart"/>
-      <w:r>
-        <w:rPr>
-          <w:b/>
-          <w:bCs/>
-        </w:rPr>
-        <w:t>Valuable</w:t>
-      </w:r>
-      <w:proofErr w:type="spellEnd"/>
-      <w:r>
-        <w:t>: Modellerne skal skabe værdi ved at reducere omkostninger og forbedre kundetilfredshed.</w:t>
-      </w:r>
-    </w:p>
-    <w:p>
-      <w:pPr>
-        <w:numPr>
-          <w:ilvl w:val="0"/>
-          <w:numId w:val="10"/>
-        </w:numPr>
-      </w:pPr>
-      <w:proofErr w:type="spellStart"/>
-      <w:r>
-        <w:rPr>
-          <w:b/>
-          <w:bCs/>
-        </w:rPr>
-        <w:t>Estimable</w:t>
-      </w:r>
-      <w:proofErr w:type="spellEnd"/>
-      <w:r>
-        <w:t>: Succeskriterierne for modellerne kan vurderes gennem målbare resultater som f.eks. forbedret nøjagtighed i forudsigelser.</w:t>
-      </w:r>
-    </w:p>
-    <w:p>
-      <w:pPr>
-        <w:numPr>
-          <w:ilvl w:val="0"/>
-          <w:numId w:val="10"/>
-        </w:numPr>
-      </w:pPr>
-      <w:r>
-        <w:rPr>
-          <w:b/>
-          <w:bCs/>
-        </w:rPr>
-        <w:t>Small</w:t>
-      </w:r>
-      <w:r>
-        <w:t>: Målene er opdelt i små, overskuelige opgaver, der sikrer en agil udviklingsproces.</w:t>
-      </w:r>
-    </w:p>
-    <w:p>
-      <w:pPr>
-        <w:numPr>
-          <w:ilvl w:val="0"/>
-          <w:numId w:val="10"/>
-        </w:numPr>
-      </w:pPr>
-      <w:proofErr w:type="spellStart"/>
-      <w:r>
-        <w:rPr>
-          <w:b/>
-          <w:bCs/>
-        </w:rPr>
-        <w:t>Testable</w:t>
-      </w:r>
-      <w:proofErr w:type="spellEnd"/>
-      <w:r>
-        <w:t xml:space="preserve">: Modellerne testes for at sikre deres funktionalitet og relevans for </w:t>
-      </w:r>
-      <w:proofErr w:type="spellStart"/>
-      <w:r>
-        <w:t>GAMEs</w:t>
-      </w:r>
-      <w:proofErr w:type="spellEnd"/>
-      <w:r>
-        <w:t xml:space="preserve"> behov.</w:t>
-      </w:r>
-    </w:p>
-    <w:p>
-      <w:r>
-        <w:t xml:space="preserve">Disse mål sikrer, at projektet bidrager til </w:t>
-      </w:r>
-      <w:proofErr w:type="spellStart"/>
-      <w:r>
-        <w:t>GAMEs</w:t>
-      </w:r>
-      <w:proofErr w:type="spellEnd"/>
-      <w:r>
-        <w:t xml:space="preserve"> overordnede mission om at skabe social forandring gennem sport og aktiviteter, samtidig med at der skabes konkrete forbedringer i organisationens drift.</w:t>
-      </w:r>
-    </w:p>
-    <w:p/>
     <w:p/>
     <w:p>
       <w:pPr>
@@ -1597,50 +1431,23 @@
           <w:b/>
           <w:bCs/>
         </w:rPr>
-        <w:t>Omfanget af produktet (</w:t>
-      </w:r>
-      <w:proofErr w:type="spellStart"/>
-      <w:r>
-        <w:rPr>
-          <w:b/>
-          <w:bCs/>
-        </w:rPr>
-        <w:t>Scope</w:t>
-      </w:r>
-      <w:proofErr w:type="spellEnd"/>
-      <w:r>
-        <w:rPr>
-          <w:b/>
-          <w:bCs/>
-        </w:rPr>
-        <w:t>)</w:t>
-      </w:r>
-    </w:p>
-    <w:p>
-      <w:r>
-        <w:t xml:space="preserve">I dette projekt er formålet at udvikle en datadrevet applikation, som hjælper GAME med at forbedre planlægning og gennemførsel af events. For at sikre en klar forståelse af, hvad applikationen skal kunne, er kravene beskrevet gennem user stories med tilhørende </w:t>
-      </w:r>
-      <w:proofErr w:type="spellStart"/>
-      <w:r>
-        <w:t>acceptance</w:t>
-      </w:r>
-      <w:proofErr w:type="spellEnd"/>
-      <w:r>
-        <w:t xml:space="preserve"> </w:t>
-      </w:r>
-      <w:proofErr w:type="spellStart"/>
-      <w:r>
-        <w:t>criteria</w:t>
-      </w:r>
-      <w:proofErr w:type="spellEnd"/>
-      <w:r>
-        <w:t>. Disse krav sikrer, at applikationen opfylder både funktionelle og non-funktionelle behov hos GAME</w:t>
+        <w:t>Omfanget af produktet (Scope)</w:t>
+      </w:r>
+    </w:p>
+    <w:p>
+      <w:r>
+        <w:t>I dette projekt er formålet at udvikle en datadrevet applikation, som hjælper GAME med at forbedre planlægning og gennemførsel af events. For at sikre en klar forståelse af, hvad applikationen skal kunne, er kravene beskrevet gennem user stories med tilhørende acceptance criteria. Disse krav sikrer, at applikationen opfylder både funktionelle og non-funktionelle behov hos GAME</w:t>
       </w:r>
       <w:r>
         <w:t>.</w:t>
       </w:r>
     </w:p>
     <w:p>
+      <w:r>
+        <w:t>Projektet er baseret på 6 user stories. Jeg startede i udviklingen kun med de første 3, men under processen besluttede jeg også at arbejde på House dataen på samme måde som Event dataen.</w:t>
+      </w:r>
+    </w:p>
+    <w:p>
       <w:pPr>
         <w:rPr>
           <w:b/>
@@ -1661,7 +1468,6 @@
           <w:b/>
           <w:bCs/>
         </w:rPr>
-        <w:lastRenderedPageBreak/>
         <w:t>User Story 1: Forudsigelse af deltagertal for Playmaker Teamet</w:t>
       </w:r>
     </w:p>
@@ -1677,10 +1483,41 @@
           <w:b/>
           <w:bCs/>
         </w:rPr>
+        <w:lastRenderedPageBreak/>
         <w:t>Beskrivelse:</w:t>
       </w:r>
       <w:r>
-        <w:t xml:space="preserve"> Som et teammedlem hos playmakerteamet vil jeg kunne forudsige deltagertal for fremtidige events, så jeg kan allokere de rette ressourcer (instruktører og materialer) effektivt.</w:t>
+        <w:t xml:space="preserve"> </w:t>
+      </w:r>
+      <w:r>
+        <w:rPr>
+          <w:b/>
+          <w:bCs/>
+        </w:rPr>
+        <w:t>Som</w:t>
+      </w:r>
+      <w:r>
+        <w:t xml:space="preserve"> et teammedlem hos playmakerteamet </w:t>
+      </w:r>
+      <w:r>
+        <w:rPr>
+          <w:b/>
+          <w:bCs/>
+        </w:rPr>
+        <w:t>vil</w:t>
+      </w:r>
+      <w:r>
+        <w:t xml:space="preserve"> jeg kunne forudsige deltagertal for fremtidige events, </w:t>
+      </w:r>
+      <w:r>
+        <w:rPr>
+          <w:b/>
+          <w:bCs/>
+        </w:rPr>
+        <w:t>så</w:t>
+      </w:r>
+      <w:r>
+        <w:t xml:space="preserve"> jeg kan allokere de rette ressourcer (instruktører og materialer) effektivt.</w:t>
       </w:r>
     </w:p>
     <w:p>
@@ -1690,37 +1527,12 @@
           <w:numId w:val="11"/>
         </w:numPr>
       </w:pPr>
-      <w:proofErr w:type="spellStart"/>
-      <w:r>
-        <w:rPr>
-          <w:b/>
-          <w:bCs/>
-        </w:rPr>
-        <w:t>Acceptance</w:t>
-      </w:r>
-      <w:proofErr w:type="spellEnd"/>
-      <w:r>
-        <w:rPr>
-          <w:b/>
-          <w:bCs/>
-        </w:rPr>
-        <w:t xml:space="preserve"> </w:t>
-      </w:r>
-      <w:proofErr w:type="spellStart"/>
-      <w:r>
-        <w:rPr>
-          <w:b/>
-          <w:bCs/>
-        </w:rPr>
-        <w:t>Criteria</w:t>
-      </w:r>
-      <w:proofErr w:type="spellEnd"/>
-      <w:r>
-        <w:rPr>
-          <w:b/>
-          <w:bCs/>
-        </w:rPr>
-        <w:t>:</w:t>
+      <w:r>
+        <w:rPr>
+          <w:b/>
+          <w:bCs/>
+        </w:rPr>
+        <w:t>Acceptance Criteria:</w:t>
       </w:r>
     </w:p>
     <w:p>
@@ -1737,20 +1549,370 @@
     <w:p>
       <w:pPr>
         <w:numPr>
-          <w:ilvl w:val="2"/>
+          <w:ilvl w:val="1"/>
           <w:numId w:val="11"/>
         </w:numPr>
       </w:pPr>
       <w:r>
-        <w:t xml:space="preserve">Output skal præsenteres i en brugervenlig </w:t>
-      </w:r>
-      <w:proofErr w:type="spellStart"/>
-      <w:r>
-        <w:t>Streamlit</w:t>
-      </w:r>
-      <w:proofErr w:type="spellEnd"/>
-      <w:r>
-        <w:t>-applikation.</w:t>
+        <w:rPr>
+          <w:b/>
+          <w:bCs/>
+        </w:rPr>
+        <w:t>Omfang:</w:t>
+      </w:r>
+      <w:r>
+        <w:t xml:space="preserve"> Large – Flere modeller udvikles baseret på GAMEs egne data samt eksterne faktorer.</w:t>
+      </w:r>
+    </w:p>
+    <w:p>
+      <w:r>
+        <w:rPr>
+          <w:b/>
+          <w:bCs/>
+        </w:rPr>
+        <w:t>User Story 2: Identifikation af vigtige faktorer</w:t>
+      </w:r>
+      <w:r>
+        <w:rPr>
+          <w:b/>
+          <w:bCs/>
+        </w:rPr>
+        <w:t xml:space="preserve"> til events</w:t>
+      </w:r>
+    </w:p>
+    <w:p>
+      <w:pPr>
+        <w:numPr>
+          <w:ilvl w:val="0"/>
+          <w:numId w:val="12"/>
+        </w:numPr>
+      </w:pPr>
+      <w:r>
+        <w:rPr>
+          <w:b/>
+          <w:bCs/>
+        </w:rPr>
+        <w:t>Beskrivelse:</w:t>
+      </w:r>
+      <w:r>
+        <w:t xml:space="preserve"> </w:t>
+      </w:r>
+      <w:r>
+        <w:rPr>
+          <w:b/>
+          <w:bCs/>
+        </w:rPr>
+        <w:t>Som</w:t>
+      </w:r>
+      <w:r>
+        <w:t xml:space="preserve"> et teammedlem hos playmakerteamet </w:t>
+      </w:r>
+      <w:r>
+        <w:rPr>
+          <w:b/>
+          <w:bCs/>
+        </w:rPr>
+        <w:t>vil</w:t>
+      </w:r>
+      <w:r>
+        <w:t xml:space="preserve"> jeg identificere de vigtigste faktorer, der påvirker deltagelse i events, </w:t>
+      </w:r>
+      <w:r>
+        <w:rPr>
+          <w:b/>
+          <w:bCs/>
+        </w:rPr>
+        <w:t>så</w:t>
+      </w:r>
+      <w:r>
+        <w:t xml:space="preserve"> jeg kan give anbefalinger til optimering af fremtidige arrangementer.</w:t>
+      </w:r>
+    </w:p>
+    <w:p>
+      <w:pPr>
+        <w:numPr>
+          <w:ilvl w:val="1"/>
+          <w:numId w:val="12"/>
+        </w:numPr>
+      </w:pPr>
+      <w:r>
+        <w:rPr>
+          <w:b/>
+          <w:bCs/>
+        </w:rPr>
+        <w:t>Acceptance Criteria:</w:t>
+      </w:r>
+    </w:p>
+    <w:p>
+      <w:pPr>
+        <w:numPr>
+          <w:ilvl w:val="2"/>
+          <w:numId w:val="12"/>
+        </w:numPr>
+      </w:pPr>
+      <w:r>
+        <w:t>En liste over de top 5 vigtigste faktorer (fx vejr, ugedag, eller eventtype) skal præsenteres i form af visualiseringer.</w:t>
+      </w:r>
+    </w:p>
+    <w:p>
+      <w:pPr>
+        <w:numPr>
+          <w:ilvl w:val="1"/>
+          <w:numId w:val="12"/>
+        </w:numPr>
+      </w:pPr>
+      <w:r>
+        <w:rPr>
+          <w:b/>
+          <w:bCs/>
+        </w:rPr>
+        <w:t>Omfang:</w:t>
+      </w:r>
+      <w:r>
+        <w:t xml:space="preserve"> Medium – Fokus på dataforberedelse og brug af modeller som Random Forest til feature importance-analyse.</w:t>
+      </w:r>
+    </w:p>
+    <w:p>
+      <w:r>
+        <w:rPr>
+          <w:b/>
+          <w:bCs/>
+        </w:rPr>
+        <w:t>User Story 3: Analyse af historiske data</w:t>
+      </w:r>
+      <w:r>
+        <w:rPr>
+          <w:b/>
+          <w:bCs/>
+        </w:rPr>
+        <w:t xml:space="preserve"> </w:t>
+      </w:r>
+      <w:r>
+        <w:rPr>
+          <w:b/>
+          <w:bCs/>
+        </w:rPr>
+        <w:t>til events</w:t>
+      </w:r>
+    </w:p>
+    <w:p>
+      <w:pPr>
+        <w:numPr>
+          <w:ilvl w:val="0"/>
+          <w:numId w:val="13"/>
+        </w:numPr>
+      </w:pPr>
+      <w:r>
+        <w:rPr>
+          <w:b/>
+          <w:bCs/>
+        </w:rPr>
+        <w:t>Beskrivelse:</w:t>
+      </w:r>
+      <w:r>
+        <w:t xml:space="preserve"> </w:t>
+      </w:r>
+      <w:r>
+        <w:rPr>
+          <w:b/>
+          <w:bCs/>
+        </w:rPr>
+        <w:t>Som</w:t>
+      </w:r>
+      <w:r>
+        <w:t xml:space="preserve"> en </w:t>
+      </w:r>
+      <w:r>
+        <w:t>leder</w:t>
+      </w:r>
+      <w:r>
+        <w:t xml:space="preserve"> hos GAME </w:t>
+      </w:r>
+      <w:r>
+        <w:rPr>
+          <w:b/>
+          <w:bCs/>
+        </w:rPr>
+        <w:t>vil</w:t>
+      </w:r>
+      <w:r>
+        <w:t xml:space="preserve"> jeg </w:t>
+      </w:r>
+      <w:r>
+        <w:t xml:space="preserve">forstå </w:t>
+      </w:r>
+      <w:r>
+        <w:t>historiske deltagelsesmønstre</w:t>
+      </w:r>
+      <w:r>
+        <w:t xml:space="preserve"> til events</w:t>
+      </w:r>
+      <w:r>
+        <w:t xml:space="preserve">, </w:t>
+      </w:r>
+      <w:r>
+        <w:rPr>
+          <w:b/>
+          <w:bCs/>
+        </w:rPr>
+        <w:t>så</w:t>
+      </w:r>
+      <w:r>
+        <w:t xml:space="preserve"> jeg kan finde tilbagevendende tendenser, der kan bruges til planlægning</w:t>
+      </w:r>
+      <w:r>
+        <w:t xml:space="preserve"> og forståelse af deltagelse.</w:t>
+      </w:r>
+    </w:p>
+    <w:p>
+      <w:pPr>
+        <w:numPr>
+          <w:ilvl w:val="1"/>
+          <w:numId w:val="13"/>
+        </w:numPr>
+      </w:pPr>
+      <w:r>
+        <w:rPr>
+          <w:b/>
+          <w:bCs/>
+        </w:rPr>
+        <w:t>Acceptance Criteria:</w:t>
+      </w:r>
+    </w:p>
+    <w:p>
+      <w:pPr>
+        <w:numPr>
+          <w:ilvl w:val="2"/>
+          <w:numId w:val="13"/>
+        </w:numPr>
+      </w:pPr>
+      <w:r>
+        <w:t>Analyse af deltagelsesmønstre skal inkludere visualiseringer af sæsonvariationer og trends.</w:t>
+      </w:r>
+    </w:p>
+    <w:p>
+      <w:pPr>
+        <w:numPr>
+          <w:ilvl w:val="2"/>
+          <w:numId w:val="13"/>
+        </w:numPr>
+      </w:pPr>
+      <w:r>
+        <w:t>Resultaterne skal præsenteres i et format, der er let forståeligt for ikke-tekniske brugere.</w:t>
+      </w:r>
+    </w:p>
+    <w:p>
+      <w:pPr>
+        <w:numPr>
+          <w:ilvl w:val="1"/>
+          <w:numId w:val="13"/>
+        </w:numPr>
+      </w:pPr>
+      <w:r>
+        <w:rPr>
+          <w:b/>
+          <w:bCs/>
+        </w:rPr>
+        <w:t>Omfang:</w:t>
+      </w:r>
+      <w:r>
+        <w:t xml:space="preserve"> Small – Fokus på eksisterende data</w:t>
+      </w:r>
+      <w:r>
+        <w:t>, clustering og Association Rule Mining</w:t>
+      </w:r>
+    </w:p>
+    <w:p>
+      <w:r>
+        <w:rPr>
+          <w:b/>
+          <w:bCs/>
+        </w:rPr>
+        <w:t xml:space="preserve">User Story </w:t>
+      </w:r>
+      <w:r>
+        <w:rPr>
+          <w:b/>
+          <w:bCs/>
+        </w:rPr>
+        <w:t>4</w:t>
+      </w:r>
+      <w:r>
+        <w:rPr>
+          <w:b/>
+          <w:bCs/>
+        </w:rPr>
+        <w:t xml:space="preserve">: Forudsigelse af deltagertal </w:t>
+      </w:r>
+      <w:r>
+        <w:rPr>
+          <w:b/>
+          <w:bCs/>
+        </w:rPr>
+        <w:t>GAME husene</w:t>
+      </w:r>
+    </w:p>
+    <w:p>
+      <w:pPr>
+        <w:numPr>
+          <w:ilvl w:val="0"/>
+          <w:numId w:val="11"/>
+        </w:numPr>
+      </w:pPr>
+      <w:r>
+        <w:rPr>
+          <w:b/>
+          <w:bCs/>
+        </w:rPr>
+        <w:t>Beskrivelse:</w:t>
+      </w:r>
+      <w:r>
+        <w:t xml:space="preserve"> </w:t>
+      </w:r>
+      <w:r>
+        <w:rPr>
+          <w:b/>
+          <w:bCs/>
+        </w:rPr>
+        <w:t>Som</w:t>
+      </w:r>
+      <w:r>
+        <w:t xml:space="preserve"> e</w:t>
+      </w:r>
+      <w:r>
+        <w:t xml:space="preserve">n husleder i GAME </w:t>
+      </w:r>
+      <w:r>
+        <w:rPr>
+          <w:b/>
+          <w:bCs/>
+        </w:rPr>
+        <w:t>vil</w:t>
+      </w:r>
+      <w:r>
+        <w:t xml:space="preserve"> jeg kunne forudsige deltagertal</w:t>
+      </w:r>
+      <w:r>
+        <w:t xml:space="preserve"> i husene</w:t>
+      </w:r>
+      <w:r>
+        <w:t xml:space="preserve">, </w:t>
+      </w:r>
+      <w:r>
+        <w:rPr>
+          <w:b/>
+          <w:bCs/>
+        </w:rPr>
+        <w:t>så</w:t>
+      </w:r>
+      <w:r>
+        <w:t xml:space="preserve"> jeg kan allokere de rette ressourcer (</w:t>
+      </w:r>
+      <w:r>
+        <w:t>medarbejdere</w:t>
+      </w:r>
+      <w:r>
+        <w:t xml:space="preserve"> og materialer) effektivt.</w:t>
       </w:r>
     </w:p>
     <w:p>
@@ -1765,27 +1927,66 @@
           <w:b/>
           <w:bCs/>
         </w:rPr>
+        <w:t>Acceptance Criteria:</w:t>
+      </w:r>
+    </w:p>
+    <w:p>
+      <w:pPr>
+        <w:numPr>
+          <w:ilvl w:val="2"/>
+          <w:numId w:val="11"/>
+        </w:numPr>
+      </w:pPr>
+      <w:r>
+        <w:t>En model skal kunne estimere deltagertal baseret på historiske data og eksterne data (fx vejrdata eller helligdage).</w:t>
+      </w:r>
+    </w:p>
+    <w:p>
+      <w:pPr>
+        <w:numPr>
+          <w:ilvl w:val="1"/>
+          <w:numId w:val="11"/>
+        </w:numPr>
+      </w:pPr>
+      <w:r>
+        <w:rPr>
+          <w:b/>
+          <w:bCs/>
+        </w:rPr>
         <w:t>Omfang:</w:t>
       </w:r>
       <w:r>
-        <w:t xml:space="preserve"> Large – Flere modeller udvikles baseret på </w:t>
-      </w:r>
-      <w:proofErr w:type="spellStart"/>
-      <w:r>
-        <w:t>GAMEs</w:t>
-      </w:r>
-      <w:proofErr w:type="spellEnd"/>
-      <w:r>
-        <w:t xml:space="preserve"> egne data samt eksterne faktorer.</w:t>
-      </w:r>
-    </w:p>
-    <w:p>
-      <w:r>
-        <w:rPr>
-          <w:b/>
-          <w:bCs/>
-        </w:rPr>
-        <w:t>User Story 2: Identifikation af vigtige faktorer</w:t>
+        <w:t xml:space="preserve"> Large – Flere modeller udvikles baseret på GAMEs egne data samt eksterne faktorer.</w:t>
+      </w:r>
+    </w:p>
+    <w:p>
+      <w:r>
+        <w:rPr>
+          <w:b/>
+          <w:bCs/>
+        </w:rPr>
+        <w:t xml:space="preserve">User Story </w:t>
+      </w:r>
+      <w:r>
+        <w:rPr>
+          <w:b/>
+          <w:bCs/>
+        </w:rPr>
+        <w:t>5</w:t>
+      </w:r>
+      <w:r>
+        <w:rPr>
+          <w:b/>
+          <w:bCs/>
+        </w:rPr>
+        <w:t>: Identifikation af vigtige faktorer</w:t>
+      </w:r>
+      <w:r>
+        <w:rPr>
+          <w:b/>
+          <w:bCs/>
+        </w:rPr>
+        <w:t xml:space="preserve"> i GAME husene</w:t>
       </w:r>
     </w:p>
     <w:p>
@@ -1800,10 +2001,50 @@
           <w:b/>
           <w:bCs/>
         </w:rPr>
+        <w:lastRenderedPageBreak/>
         <w:t>Beskrivelse:</w:t>
       </w:r>
       <w:r>
-        <w:t xml:space="preserve"> Som et teammedlem hos playmakerteamet vil jeg identificere de vigtigste faktorer, der påvirker deltagelse i events, så jeg kan give anbefalinger til optimering af fremtidige arrangementer.</w:t>
+        <w:t xml:space="preserve"> </w:t>
+      </w:r>
+      <w:r>
+        <w:rPr>
+          <w:b/>
+          <w:bCs/>
+        </w:rPr>
+        <w:t>Som</w:t>
+      </w:r>
+      <w:r>
+        <w:t xml:space="preserve"> et teammedlem hos playmakerteamet </w:t>
+      </w:r>
+      <w:r>
+        <w:rPr>
+          <w:b/>
+          <w:bCs/>
+        </w:rPr>
+        <w:t>vil</w:t>
+      </w:r>
+      <w:r>
+        <w:t xml:space="preserve"> jeg identificere de vigtigste faktorer, der påvirker deltagelse i </w:t>
+      </w:r>
+      <w:r>
+        <w:t>GAME husene</w:t>
+      </w:r>
+      <w:r>
+        <w:t xml:space="preserve">, </w:t>
+      </w:r>
+      <w:r>
+        <w:rPr>
+          <w:b/>
+          <w:bCs/>
+        </w:rPr>
+        <w:t>så</w:t>
+      </w:r>
+      <w:r>
+        <w:t xml:space="preserve"> jeg kan </w:t>
+      </w:r>
+      <w:r>
+        <w:t>komme med foreslag til ændringer af åbningstider og stab.</w:t>
       </w:r>
     </w:p>
     <w:p>
@@ -1813,37 +2054,12 @@
           <w:numId w:val="12"/>
         </w:numPr>
       </w:pPr>
-      <w:proofErr w:type="spellStart"/>
-      <w:r>
-        <w:rPr>
-          <w:b/>
-          <w:bCs/>
-        </w:rPr>
-        <w:t>Acceptance</w:t>
-      </w:r>
-      <w:proofErr w:type="spellEnd"/>
-      <w:r>
-        <w:rPr>
-          <w:b/>
-          <w:bCs/>
-        </w:rPr>
-        <w:t xml:space="preserve"> </w:t>
-      </w:r>
-      <w:proofErr w:type="spellStart"/>
-      <w:r>
-        <w:rPr>
-          <w:b/>
-          <w:bCs/>
-        </w:rPr>
-        <w:t>Criteria</w:t>
-      </w:r>
-      <w:proofErr w:type="spellEnd"/>
-      <w:r>
-        <w:rPr>
-          <w:b/>
-          <w:bCs/>
-        </w:rPr>
-        <w:t>:</w:t>
+      <w:r>
+        <w:rPr>
+          <w:b/>
+          <w:bCs/>
+        </w:rPr>
+        <w:t>Acceptance Criteria:</w:t>
       </w:r>
     </w:p>
     <w:p>
@@ -1854,15 +2070,7 @@
         </w:numPr>
       </w:pPr>
       <w:r>
-        <w:t xml:space="preserve">En liste over de </w:t>
-      </w:r>
-      <w:proofErr w:type="gramStart"/>
-      <w:r>
-        <w:t>top 5</w:t>
-      </w:r>
-      <w:proofErr w:type="gramEnd"/>
-      <w:r>
-        <w:t xml:space="preserve"> vigtigste faktorer (fx vejr, ugedag, eller eventtype) skal præsenteres i form af visualiseringer.</w:t>
+        <w:t>En liste over de top 5 vigtigste faktorer (fx vejr, ugedag, eller eventtype) skal præsenteres i form af visualiseringer.</w:t>
       </w:r>
     </w:p>
     <w:p>
@@ -1880,32 +2088,44 @@
         <w:t>Omfang:</w:t>
       </w:r>
       <w:r>
-        <w:t xml:space="preserve"> Medium – Fokus på dataforberedelse og brug af modeller som </w:t>
-      </w:r>
-      <w:proofErr w:type="spellStart"/>
-      <w:r>
-        <w:t>Random</w:t>
-      </w:r>
-      <w:proofErr w:type="spellEnd"/>
-      <w:r>
-        <w:t xml:space="preserve"> Forest til feature </w:t>
-      </w:r>
-      <w:proofErr w:type="spellStart"/>
-      <w:r>
-        <w:t>importance</w:t>
-      </w:r>
-      <w:proofErr w:type="spellEnd"/>
-      <w:r>
-        <w:t>-analyse.</w:t>
-      </w:r>
-    </w:p>
-    <w:p>
-      <w:r>
-        <w:rPr>
-          <w:b/>
-          <w:bCs/>
-        </w:rPr>
-        <w:t>User Story 3: Analyse af historiske data</w:t>
+        <w:t xml:space="preserve"> Medium – Fokus på dataforberedelse og brug af modeller som Random Forest til feature importance-analyse.</w:t>
+      </w:r>
+    </w:p>
+    <w:p>
+      <w:r>
+        <w:rPr>
+          <w:b/>
+          <w:bCs/>
+        </w:rPr>
+        <w:t xml:space="preserve">User Story </w:t>
+      </w:r>
+      <w:r>
+        <w:rPr>
+          <w:b/>
+          <w:bCs/>
+        </w:rPr>
+        <w:t>6</w:t>
+      </w:r>
+      <w:r>
+        <w:rPr>
+          <w:b/>
+          <w:bCs/>
+        </w:rPr>
+        <w:t>: Analyse af historiske data</w:t>
+      </w:r>
+      <w:r>
+        <w:rPr>
+          <w:b/>
+          <w:bCs/>
+        </w:rPr>
+        <w:t xml:space="preserve"> </w:t>
+      </w:r>
+      <w:r>
+        <w:rPr>
+          <w:b/>
+          <w:bCs/>
+        </w:rPr>
+        <w:t>i GAME husene</w:t>
       </w:r>
     </w:p>
     <w:p>
@@ -1923,7 +2143,58 @@
         <w:t>Beskrivelse:</w:t>
       </w:r>
       <w:r>
-        <w:t xml:space="preserve"> Som en analytiker hos GAME vil jeg kunne analysere historiske deltagelsesmønstre, så jeg kan finde tilbagevendende tendenser, der kan bruges til planlægning.</w:t>
+        <w:t xml:space="preserve"> </w:t>
+      </w:r>
+      <w:r>
+        <w:rPr>
+          <w:b/>
+          <w:bCs/>
+        </w:rPr>
+        <w:t>Som</w:t>
+      </w:r>
+      <w:r>
+        <w:t xml:space="preserve"> en </w:t>
+      </w:r>
+      <w:r>
+        <w:t>leder</w:t>
+      </w:r>
+      <w:r>
+        <w:t xml:space="preserve"> hos GAME </w:t>
+      </w:r>
+      <w:r>
+        <w:rPr>
+          <w:b/>
+          <w:bCs/>
+        </w:rPr>
+        <w:t>vil</w:t>
+      </w:r>
+      <w:r>
+        <w:t xml:space="preserve"> jeg </w:t>
+      </w:r>
+      <w:r>
+        <w:t xml:space="preserve">forstå </w:t>
+      </w:r>
+      <w:r>
+        <w:t>historiske deltagelsesmønstre</w:t>
+      </w:r>
+      <w:r>
+        <w:t xml:space="preserve"> i GAME husene</w:t>
+      </w:r>
+      <w:r>
+        <w:t xml:space="preserve">, </w:t>
+      </w:r>
+      <w:r>
+        <w:rPr>
+          <w:b/>
+          <w:bCs/>
+        </w:rPr>
+        <w:t>så</w:t>
+      </w:r>
+      <w:r>
+        <w:t xml:space="preserve"> jeg kan finde tilbagevendende tendenser, der kan bruges til planlægning</w:t>
+      </w:r>
+      <w:r>
+        <w:t xml:space="preserve"> og forståelse af deltagelse.</w:t>
       </w:r>
     </w:p>
     <w:p>
@@ -1933,37 +2204,12 @@
           <w:numId w:val="13"/>
         </w:numPr>
       </w:pPr>
-      <w:proofErr w:type="spellStart"/>
-      <w:r>
-        <w:rPr>
-          <w:b/>
-          <w:bCs/>
-        </w:rPr>
-        <w:t>Acceptance</w:t>
-      </w:r>
-      <w:proofErr w:type="spellEnd"/>
-      <w:r>
-        <w:rPr>
-          <w:b/>
-          <w:bCs/>
-        </w:rPr>
-        <w:t xml:space="preserve"> </w:t>
-      </w:r>
-      <w:proofErr w:type="spellStart"/>
-      <w:r>
-        <w:rPr>
-          <w:b/>
-          <w:bCs/>
-        </w:rPr>
-        <w:t>Criteria</w:t>
-      </w:r>
-      <w:proofErr w:type="spellEnd"/>
-      <w:r>
-        <w:rPr>
-          <w:b/>
-          <w:bCs/>
-        </w:rPr>
-        <w:t>:</w:t>
+      <w:r>
+        <w:rPr>
+          <w:b/>
+          <w:bCs/>
+        </w:rPr>
+        <w:t>Acceptance Criteria:</w:t>
       </w:r>
     </w:p>
     <w:p>
@@ -2003,9 +2249,13 @@
         <w:t>Omfang:</w:t>
       </w:r>
       <w:r>
-        <w:t xml:space="preserve"> Small – Fokus på eksisterende data og basisanalyse.</w:t>
-      </w:r>
-    </w:p>
+        <w:t xml:space="preserve"> Small – Fokus på eksisterende data</w:t>
+      </w:r>
+      <w:r>
+        <w:t>, clustering og Association Rule Mining</w:t>
+      </w:r>
+    </w:p>
+    <w:p/>
     <w:p>
       <w:pPr>
         <w:rPr>
@@ -2074,49 +2324,13 @@
           <w:b/>
           <w:bCs/>
         </w:rPr>
-        <w:lastRenderedPageBreak/>
         <w:t>Brugervenlighed:</w:t>
       </w:r>
       <w:r>
-        <w:t xml:space="preserve"> </w:t>
-      </w:r>
-      <w:proofErr w:type="spellStart"/>
-      <w:r>
-        <w:t>Streamlit</w:t>
-      </w:r>
-      <w:proofErr w:type="spellEnd"/>
-      <w:r>
-        <w:t>-applikationen skal være intuitiv og kræve minimal træning for brugerne.</w:t>
-      </w:r>
-    </w:p>
-    <w:p>
-      <w:pPr>
-        <w:numPr>
-          <w:ilvl w:val="0"/>
-          <w:numId w:val="14"/>
-        </w:numPr>
-      </w:pPr>
-      <w:r>
-        <w:rPr>
-          <w:b/>
-          <w:bCs/>
-        </w:rPr>
-        <w:t>Sikkerhed:</w:t>
-      </w:r>
-      <w:r>
-        <w:t xml:space="preserve"> Adgang til data og applikationen skal være begrænset til relevante medarbejdere i GAME.</w:t>
-      </w:r>
-    </w:p>
-    <w:p>
-      <w:pPr>
-        <w:rPr>
-          <w:rFonts w:asciiTheme="majorHAnsi" w:eastAsiaTheme="majorEastAsia" w:hAnsiTheme="majorHAnsi" w:cstheme="majorBidi"/>
-          <w:color w:val="0F4761" w:themeColor="accent1" w:themeShade="BF"/>
-          <w:sz w:val="40"/>
-          <w:szCs w:val="40"/>
-        </w:rPr>
-      </w:pPr>
-    </w:p>
+        <w:t xml:space="preserve"> Streamlit-applikationen skal være intuitiv og kræve minimal træning for brugerne.</w:t>
+      </w:r>
+    </w:p>
+    <w:p/>
     <w:p>
       <w:pPr>
         <w:pStyle w:val="Heading1"/>
@@ -2130,196 +2344,52 @@
         <w:t>Valg af teknologi(er)</w:t>
       </w:r>
       <w:bookmarkEnd w:id="4"/>
-    </w:p>
-    <w:p>
-      <w:pPr>
-        <w:rPr>
-          <w:b/>
-          <w:bCs/>
-        </w:rPr>
-      </w:pPr>
-      <w:r>
-        <w:rPr>
-          <w:b/>
-          <w:bCs/>
-        </w:rPr>
-        <w:t>Overvejelser og behov</w:t>
-      </w:r>
-    </w:p>
-    <w:p>
-      <w:r>
-        <w:t xml:space="preserve">Valget af teknologi blev foretaget med fokus på at opfylde både virksomhedens behov og de krav, der var til projektet. GAME ønskede en løsning, der kunne levere praktisk værdi ved at analysere og præsentere data, samtidig med at den var intuitiv og nem at bruge. Mit mål var at udvikle en løsning, der ikke blot matchede </w:t>
-      </w:r>
-      <w:proofErr w:type="spellStart"/>
-      <w:r>
-        <w:t>GAMEs</w:t>
-      </w:r>
-      <w:proofErr w:type="spellEnd"/>
-      <w:r>
-        <w:t xml:space="preserve"> behov, men som også gav mig mulighed for at udforske og styrke mine færdigheder inden for dataanalyse og </w:t>
-      </w:r>
-      <w:proofErr w:type="spellStart"/>
-      <w:r>
-        <w:t>machine</w:t>
-      </w:r>
-      <w:proofErr w:type="spellEnd"/>
-      <w:r>
-        <w:t xml:space="preserve"> learning. Det var desuden afgørende, at teknologivalget tog højde for den begrænsede tid til projektet.</w:t>
+      <w:r>
+        <w:t xml:space="preserve"> (Skriv om valget og overvejelserne af frontend, backend, teknologier osv)</w:t>
+      </w:r>
+    </w:p>
+    <w:p>
+      <w:r>
+        <w:t xml:space="preserve">Valget af teknologi blev foretaget med fokus på at opfylde både virksomhedens behov og de krav, der var til projektet. GAME ønskede en løsning, der kunne levere praktisk værdi ved at analysere og præsentere data, samtidig med at den var intuitiv og nem at bruge. Mit mål var at udvikle en løsning, der ikke blot matchede GAMEs behov, men som også gav mig mulighed for at udforske og styrke mine </w:t>
+      </w:r>
+      <w:r>
+        <w:lastRenderedPageBreak/>
+        <w:t>færdigheder inden for dataanalyse og machine learning. Det var desuden afgørende, at teknologivalget tog højde for den begrænsede tid til projektet.</w:t>
       </w:r>
     </w:p>
     <w:p/>
     <w:p>
-      <w:pPr>
-        <w:rPr>
-          <w:b/>
-          <w:bCs/>
-        </w:rPr>
-      </w:pPr>
-      <w:r>
-        <w:rPr>
-          <w:b/>
-          <w:bCs/>
-        </w:rPr>
-        <w:t>Alternativer og deres udfordringer</w:t>
-      </w:r>
-    </w:p>
-    <w:p>
-      <w:r>
-        <w:t>En af de løsninger, jeg overvejede, var at bygge en applikation med en Java-</w:t>
-      </w:r>
-      <w:proofErr w:type="spellStart"/>
-      <w:r>
-        <w:t>backend</w:t>
-      </w:r>
-      <w:proofErr w:type="spellEnd"/>
-      <w:r>
-        <w:t xml:space="preserve"> til databasestyring, Python til modellering og en </w:t>
-      </w:r>
-      <w:proofErr w:type="spellStart"/>
-      <w:r>
-        <w:t>React</w:t>
-      </w:r>
-      <w:proofErr w:type="spellEnd"/>
-      <w:r>
-        <w:t xml:space="preserve">-baseret </w:t>
-      </w:r>
-      <w:proofErr w:type="spellStart"/>
-      <w:r>
-        <w:t>frontend</w:t>
-      </w:r>
-      <w:proofErr w:type="spellEnd"/>
-      <w:r>
-        <w:t xml:space="preserve">. Denne arkitektur ville have været fleksibel og skalerbar, men den var for kompleks og tidskrævende i forhold til projektets omfang. Alternativt overvejede jeg Flask som en lettere </w:t>
-      </w:r>
-      <w:proofErr w:type="spellStart"/>
-      <w:r>
-        <w:t>backend</w:t>
-      </w:r>
-      <w:proofErr w:type="spellEnd"/>
-      <w:r>
-        <w:t xml:space="preserve">-løsning kombineret med en dedikeret </w:t>
-      </w:r>
-      <w:proofErr w:type="spellStart"/>
-      <w:r>
-        <w:t>frontend</w:t>
-      </w:r>
-      <w:proofErr w:type="spellEnd"/>
-      <w:r>
-        <w:t>. Flask kunne have leveret en enkel og tilpasselig webapplikation, men det ville stadig kræve en vis mængde tid og ressourcer til at udvikle og forbinde de forskellige dele.</w:t>
+      <w:r>
+        <w:t>En af de løsninger, jeg overvejede, var at bygge en applikation med en Java-backend til databasestyring, Python til modellering og en React-baseret frontend. Denne arkitektur ville have været fleksibel og skalerbar, men den var for kompleks og tidskrævende i forhold til projektets omfang. Alternativt overvejede jeg Flask som en lettere backend-løsning kombineret med en dedikeret frontend. Flask kunne have leveret en enkel og tilpasselig webapplikation, men det ville stadig kræve en vis mængde tid og ressourcer til at udvikle og forbinde de forskellige dele</w:t>
+      </w:r>
+      <w:r>
+        <w:t>.</w:t>
       </w:r>
     </w:p>
     <w:p/>
     <w:p>
-      <w:pPr>
-        <w:rPr>
-          <w:b/>
-          <w:bCs/>
-        </w:rPr>
-      </w:pPr>
-      <w:r>
-        <w:rPr>
-          <w:b/>
-          <w:bCs/>
-        </w:rPr>
-        <w:t xml:space="preserve">Endeligt valg: </w:t>
-      </w:r>
-      <w:proofErr w:type="spellStart"/>
-      <w:r>
-        <w:rPr>
-          <w:b/>
-          <w:bCs/>
-        </w:rPr>
-        <w:t>Streamlit</w:t>
-      </w:r>
-      <w:proofErr w:type="spellEnd"/>
-    </w:p>
-    <w:p>
-      <w:pPr>
-        <w:rPr>
-          <w:rFonts w:asciiTheme="majorHAnsi" w:eastAsiaTheme="majorEastAsia" w:hAnsiTheme="majorHAnsi" w:cstheme="majorBidi"/>
-          <w:color w:val="0F4761" w:themeColor="accent1" w:themeShade="BF"/>
-          <w:sz w:val="40"/>
-          <w:szCs w:val="40"/>
-        </w:rPr>
-      </w:pPr>
-      <w:r>
-        <w:t xml:space="preserve">Jeg valgte at bruge </w:t>
-      </w:r>
-      <w:proofErr w:type="spellStart"/>
-      <w:r>
-        <w:t>Streamlit</w:t>
-      </w:r>
-      <w:proofErr w:type="spellEnd"/>
-      <w:r>
-        <w:t xml:space="preserve"> som det primære framework til at præsentere resultaterne. </w:t>
-      </w:r>
-      <w:proofErr w:type="spellStart"/>
-      <w:r>
-        <w:t>Streamlit</w:t>
-      </w:r>
-      <w:proofErr w:type="spellEnd"/>
-      <w:r>
-        <w:t xml:space="preserve"> gjorde det muligt hurtigt at udvikle en løsning, hvor dataanalyser og visualiseringer kunne præsenteres på en brugervenlig måde. Det var et ideelt valg, fordi det fjernede behovet for omfattende </w:t>
-      </w:r>
-      <w:proofErr w:type="spellStart"/>
-      <w:r>
-        <w:t>frontend</w:t>
-      </w:r>
-      <w:proofErr w:type="spellEnd"/>
-      <w:r>
-        <w:t xml:space="preserve">-udvikling og gjorde det muligt at fokusere på den centrale opgave: at udvikle og optimere datamodeller. Sammen med Python som kerneværktøj og biblioteker som </w:t>
-      </w:r>
-      <w:proofErr w:type="spellStart"/>
-      <w:r>
-        <w:t>Scikit-learn</w:t>
-      </w:r>
-      <w:proofErr w:type="spellEnd"/>
-      <w:r>
-        <w:t xml:space="preserve"> og </w:t>
-      </w:r>
-      <w:proofErr w:type="spellStart"/>
-      <w:r>
-        <w:t>TensorFlow</w:t>
-      </w:r>
-      <w:proofErr w:type="spellEnd"/>
-      <w:r>
-        <w:t xml:space="preserve"> var det muligt at bygge modeller til regression, klassifikation og </w:t>
-      </w:r>
-      <w:proofErr w:type="spellStart"/>
-      <w:r>
-        <w:t>clustering</w:t>
-      </w:r>
-      <w:proofErr w:type="spellEnd"/>
-      <w:r>
-        <w:t xml:space="preserve">. Denne kombination sikrede, at jeg kunne levere en funktionel prototype, der opfyldte </w:t>
-      </w:r>
-      <w:proofErr w:type="spellStart"/>
-      <w:r>
-        <w:t>GAMEs</w:t>
-      </w:r>
-      <w:proofErr w:type="spellEnd"/>
-      <w:r>
-        <w:t xml:space="preserve"> behov inden for tidsrammen.</w:t>
+      <w:r>
+        <w:t>Jeg valgte at bruge Streamlit som det primære framework til at præsentere resultaterne. Streamlit gjorde det muligt hurtigt at udvikle en løsning, hvor dataanalyser og visualiseringer kunne præsenteres på en brugervenlig måde. Det var et ideelt valg, fordi det fjernede behovet for omfattende frontend-udvikling og gjorde det muligt at fokusere på den centrale opgave: at udvikle og optimere datamodeller. Sammen med Python som kerneværktøj og biblioteker som Scikit-learn og TensorFlow var det muligt at bygge modeller til regression, klassifikation og clustering. Denne kombination sikrede, at jeg kunne levere en funktionel prototype, der opfyldte GAMEs behov inden for tidsrammen.</w:t>
+      </w:r>
+    </w:p>
+    <w:p>
+      <w:r>
+        <w:t>Scikit-learn er et bibliotek jeg har meget erfaring med, og jeg vil derfor have god mulighed for at kunne vælge de rette modeller. Det er et mere simpelt bibliotek, der giver en god basis for prediction modeller.</w:t>
+      </w:r>
+      <w:r>
+        <w:br/>
+        <w:t>TensorFlow er et bibliotek jeg ikke har benyttet mig af før, men det har vist sig at være et meget robust bibliotek for neural networks modeller.</w:t>
+      </w:r>
+    </w:p>
+    <w:p>
+      <w:r>
+        <w:t>Ved bearbejdelse af data og modeller, så er det en god kutyme at gemme dem løbende, og derfor har jeg benyttet mig af Pickle. Pickle er værktøj til at serialize data og gemme det i binary fil</w:t>
+      </w:r>
+      <w:r>
+        <w:t>er.</w:t>
+      </w:r>
+      <w:r>
+        <w:t xml:space="preserve"> </w:t>
       </w:r>
     </w:p>
     <w:p>
@@ -2335,175 +2405,148 @@
         <w:t>Valg af arkitektur</w:t>
       </w:r>
       <w:bookmarkEnd w:id="5"/>
-    </w:p>
-    <w:p>
-      <w:pPr>
-        <w:rPr>
-          <w:b/>
-          <w:bCs/>
-        </w:rPr>
-      </w:pPr>
-      <w:r>
-        <w:rPr>
-          <w:b/>
-          <w:bCs/>
-        </w:rPr>
-        <w:t>Overvejelser om arkitektur</w:t>
-      </w:r>
-    </w:p>
-    <w:p>
-      <w:r>
-        <w:t xml:space="preserve">Arkitekturen til projektet blev designet med fokus på enkelhed og effektivitet. GAME havde behov for en løsning, der hurtigt kunne implementeres og demonstrere værdien af datadrevet beslutningstagning. På grund af den begrænsede tid og projektets primære fokus på dataanalyse blev </w:t>
-      </w:r>
+      <w:r>
+        <w:t xml:space="preserve"> (Skriv overordnet om systemet, overvejelser, hvordan det spiller sammen)</w:t>
+      </w:r>
+    </w:p>
+    <w:p>
+      <w:r>
+        <w:t>Arkitekturen til projektet blev designet med fokus på enkelhed og effektivitet. GAME havde behov for en løsning, der hurtigt kunne implementeres og demonstrere værdien af datadrevet beslutningstagning. På grund af den begrænsede tid og projektets primære fokus på dataanalyse blev det nødvendigt at vælge en arkitektur, der reducerede kompleksiteten og maksimerede hastigheden i udviklingen.</w:t>
+      </w:r>
+    </w:p>
+    <w:p/>
+    <w:p>
+      <w:r>
+        <w:t>Jeg overvejede en flerlaget arkitektur, hvor backend og frontend blev udviklet separat. En mulighed var at anvende Flask som backend til at køre modellerne og håndtere dataintegration, mens en frontend i React kunne bruges til præsentation. Denne løsning ville have givet større fleksibilitet, men den krævede samtidig mere tid og flere ressourcer.</w:t>
+      </w:r>
+      <w:r>
+        <w:t xml:space="preserve"> Hvis jeg valgte at prioritere en stærk backend og frontend, så ville jeg mangle tiden til at arbejde med modellerne, og på den måde vil GAME i sidste ende ikke have et brugbart værktøj.</w:t>
+      </w:r>
+    </w:p>
+    <w:p>
       <w:r>
         <w:lastRenderedPageBreak/>
-        <w:t>det nødvendigt at vælge en arkitektur, der reducerede kompleksiteten og maksimerede hastigheden i udviklingen.</w:t>
-      </w:r>
-    </w:p>
-    <w:p/>
-    <w:p>
-      <w:pPr>
-        <w:rPr>
-          <w:b/>
-          <w:bCs/>
-        </w:rPr>
-      </w:pPr>
-      <w:r>
-        <w:rPr>
-          <w:b/>
-          <w:bCs/>
-        </w:rPr>
-        <w:t>Forskellige alternativer</w:t>
-      </w:r>
-    </w:p>
-    <w:p>
-      <w:r>
-        <w:t xml:space="preserve">Jeg overvejede en flerlaget arkitektur, hvor </w:t>
-      </w:r>
-      <w:proofErr w:type="spellStart"/>
-      <w:r>
-        <w:t>backend</w:t>
-      </w:r>
-      <w:proofErr w:type="spellEnd"/>
-      <w:r>
-        <w:t xml:space="preserve"> og </w:t>
-      </w:r>
-      <w:proofErr w:type="spellStart"/>
-      <w:r>
-        <w:t>frontend</w:t>
-      </w:r>
-      <w:proofErr w:type="spellEnd"/>
-      <w:r>
-        <w:t xml:space="preserve"> blev udviklet separat. En mulighed var at anvende Flask som </w:t>
-      </w:r>
-      <w:proofErr w:type="spellStart"/>
-      <w:r>
-        <w:t>backend</w:t>
-      </w:r>
-      <w:proofErr w:type="spellEnd"/>
-      <w:r>
-        <w:t xml:space="preserve"> til at køre modellerne og håndtere dataintegration, mens en </w:t>
-      </w:r>
-      <w:proofErr w:type="spellStart"/>
-      <w:r>
-        <w:t>frontend</w:t>
-      </w:r>
-      <w:proofErr w:type="spellEnd"/>
-      <w:r>
-        <w:t xml:space="preserve"> i </w:t>
-      </w:r>
-      <w:proofErr w:type="spellStart"/>
-      <w:r>
-        <w:t>React</w:t>
-      </w:r>
-      <w:proofErr w:type="spellEnd"/>
-      <w:r>
-        <w:t xml:space="preserve"> kunne bruges til præsentation. Denne løsning ville have givet større fleksibilitet, men den krævede samtidig mere tid og flere ressourcer.</w:t>
-      </w:r>
-    </w:p>
-    <w:p>
-      <w:r>
         <w:t>En anden overvejelse var at bruge en kombination af en ekstern database med et traditionelt REST API. Selvom dette ville have været en robust løsning, var det ikke nødvendigt for projektet, da datamængden og kravene til opbevaring ikke var særlig store.</w:t>
       </w:r>
     </w:p>
-    <w:p/>
-    <w:p>
-      <w:pPr>
-        <w:rPr>
-          <w:b/>
-          <w:bCs/>
-        </w:rPr>
-      </w:pPr>
-      <w:proofErr w:type="spellStart"/>
-      <w:r>
-        <w:rPr>
-          <w:b/>
-          <w:bCs/>
-        </w:rPr>
-        <w:t>Streamlit</w:t>
-      </w:r>
-      <w:proofErr w:type="spellEnd"/>
-      <w:r>
-        <w:rPr>
-          <w:b/>
-          <w:bCs/>
-        </w:rPr>
-        <w:t xml:space="preserve"> som løsning</w:t>
-      </w:r>
-    </w:p>
-    <w:p>
-      <w:proofErr w:type="spellStart"/>
-      <w:r>
-        <w:t>Streamlit</w:t>
-      </w:r>
-      <w:proofErr w:type="spellEnd"/>
-      <w:r>
-        <w:t xml:space="preserve"> blev valgt som den samlede arkitektur til projektet, da det forenede </w:t>
-      </w:r>
-      <w:proofErr w:type="spellStart"/>
-      <w:r>
-        <w:t>frontend</w:t>
-      </w:r>
-      <w:proofErr w:type="spellEnd"/>
-      <w:r>
-        <w:t xml:space="preserve"> og </w:t>
-      </w:r>
-      <w:proofErr w:type="spellStart"/>
-      <w:r>
-        <w:t>backend</w:t>
-      </w:r>
-      <w:proofErr w:type="spellEnd"/>
-      <w:r>
-        <w:t xml:space="preserve"> i én løsning. Dette gjorde det muligt at fokusere på udvikling af datamodeller og samtidig skabe en interaktiv applikation uden at skulle bygge separate systemer. </w:t>
-      </w:r>
-      <w:proofErr w:type="spellStart"/>
-      <w:r>
-        <w:t>Streamlit</w:t>
-      </w:r>
-      <w:proofErr w:type="spellEnd"/>
-      <w:r>
-        <w:t xml:space="preserve"> var ideelt til hurtigt at præsentere de forskellige forudsigelsesmodeller og visualiseringer, som projektet krævede.</w:t>
-      </w:r>
-    </w:p>
-    <w:p>
-      <w:r>
-        <w:t xml:space="preserve">Ved at bruge Python sammen med </w:t>
-      </w:r>
-      <w:proofErr w:type="spellStart"/>
-      <w:r>
-        <w:t>Streamlit</w:t>
-      </w:r>
-      <w:proofErr w:type="spellEnd"/>
-      <w:r>
-        <w:t xml:space="preserve"> kunne jeg holde arkitekturen enkel og samtidig levere en løsning, der var skræddersyet til </w:t>
-      </w:r>
-      <w:proofErr w:type="spellStart"/>
-      <w:r>
-        <w:t>GAMEs</w:t>
-      </w:r>
-      <w:proofErr w:type="spellEnd"/>
-      <w:r>
-        <w:t xml:space="preserve"> behov. Arkitekturen gjorde det muligt at opnå en høj grad af funktionalitet, samtidig med at den var nem at vedligeholde og forstå for virksomhedens medarbejdere.</w:t>
+    <w:p>
+      <w:r>
+        <w:t>I arbejde</w:t>
+      </w:r>
+      <w:r>
+        <w:t>t hentede jeg de store datasæt</w:t>
+      </w:r>
+      <w:r>
+        <w:t xml:space="preserve"> ned, bearbejde</w:t>
+      </w:r>
+      <w:r>
+        <w:t>de</w:t>
+      </w:r>
+      <w:r>
+        <w:t xml:space="preserve"> den, </w:t>
+      </w:r>
+      <w:r>
+        <w:t>for så at gemme dem i pickle eller h5 filer.</w:t>
+      </w:r>
+      <w:r>
+        <w:br/>
+      </w:r>
+      <w:r>
+        <w:t>Disse filer vil man altid kunne falde tilbage på, hvis man ville have mulighed for at kunne tilgå tidligere bearbejdet data til sammenligning.</w:t>
+      </w:r>
+    </w:p>
+    <w:p>
+      <w:r>
+        <w:t xml:space="preserve">I starten af udviklingen, arbejdede jeg kun på eventdataen, og det var først senere at jeg fik adgang til House dataen. </w:t>
+      </w:r>
+      <w:r>
+        <w:br/>
+        <w:t>Strukturen i projektet er dog forholdsvis simpel. Den er opdelt i følgende struktur:</w:t>
+      </w:r>
+    </w:p>
+    <w:p>
+      <w:pPr>
+        <w:pStyle w:val="ListParagraph"/>
+        <w:numPr>
+          <w:ilvl w:val="0"/>
+          <w:numId w:val="3"/>
+        </w:numPr>
+      </w:pPr>
+      <w:r>
+        <w:t>API</w:t>
+      </w:r>
+    </w:p>
+    <w:p>
+      <w:pPr>
+        <w:pStyle w:val="ListParagraph"/>
+        <w:numPr>
+          <w:ilvl w:val="0"/>
+          <w:numId w:val="3"/>
+        </w:numPr>
+      </w:pPr>
+      <w:r>
+        <w:t>Data</w:t>
+      </w:r>
+    </w:p>
+    <w:p>
+      <w:pPr>
+        <w:pStyle w:val="ListParagraph"/>
+        <w:numPr>
+          <w:ilvl w:val="0"/>
+          <w:numId w:val="3"/>
+        </w:numPr>
+      </w:pPr>
+      <w:r>
+        <w:t>DataCollection</w:t>
+      </w:r>
+    </w:p>
+    <w:p>
+      <w:pPr>
+        <w:pStyle w:val="ListParagraph"/>
+        <w:numPr>
+          <w:ilvl w:val="0"/>
+          <w:numId w:val="3"/>
+        </w:numPr>
+      </w:pPr>
+      <w:r>
+        <w:t xml:space="preserve">Modelling </w:t>
+      </w:r>
+    </w:p>
+    <w:p>
+      <w:pPr>
+        <w:pStyle w:val="ListParagraph"/>
+        <w:numPr>
+          <w:ilvl w:val="0"/>
+          <w:numId w:val="3"/>
+        </w:numPr>
+      </w:pPr>
+      <w:r>
+        <w:t>WebApp</w:t>
+      </w:r>
+    </w:p>
+    <w:p>
+      <w:pPr>
+        <w:pStyle w:val="ListParagraph"/>
+        <w:numPr>
+          <w:ilvl w:val="0"/>
+          <w:numId w:val="3"/>
+        </w:numPr>
+      </w:pPr>
+      <w:r>
+        <w:t>Streamlitapp</w:t>
+      </w:r>
+    </w:p>
+    <w:p>
+      <w:r>
+        <w:t>Streamlit applikationen køres fra WebApp mappen. Applikationen kræver dog installation af mange libraries.</w:t>
+      </w:r>
+    </w:p>
+    <w:p>
+      <w:r>
+        <w:t>Til installationen ville jeg gerne skabe</w:t>
+      </w:r>
+      <w:r>
+        <w:t xml:space="preserve"> en løsning, som er nem at launche og benytte. Jeg har derfor undersøgt muligheden for at installere applikationen, koden og biblioteker gennem et executable Python Script.</w:t>
       </w:r>
     </w:p>
     <w:p>
@@ -2547,6 +2590,11 @@
         <w:t>Test</w:t>
       </w:r>
       <w:bookmarkEnd w:id="8"/>
+    </w:p>
+    <w:p>
+      <w:r>
+        <w:t>Valdidering af modeller?</w:t>
+      </w:r>
     </w:p>
     <w:p>
       <w:pPr>

</xml_diff>